<commit_message>
FT64v3 - updated docs
</commit_message>
<xml_diff>
--- a/FT64/version3/doc/FT64v3a.docx
+++ b/FT64/version3/doc/FT64v3a.docx
@@ -4699,6 +4699,833 @@
     </w:p>
     <w:p>
       <w:pPr>
+        <w:pStyle w:val="Heading2"/>
+      </w:pPr>
+      <w:r>
+        <w:t>Compressed Register Specification</w:t>
+      </w:r>
+    </w:p>
+    <w:p>
+      <w:pPr>
+        <w:ind w:left="720"/>
+      </w:pPr>
+      <w:r>
+        <w:t xml:space="preserve">4 </w:t>
+      </w:r>
+      <w:proofErr w:type="gramStart"/>
+      <w:r>
+        <w:t>bit</w:t>
+      </w:r>
+      <w:proofErr w:type="gramEnd"/>
+      <w:r>
+        <w:t xml:space="preserve"> to 6 bit map</w:t>
+      </w:r>
+    </w:p>
+    <w:tbl>
+      <w:tblPr>
+        <w:tblStyle w:val="TableGrid"/>
+        <w:tblW w:w="0" w:type="auto"/>
+        <w:tblInd w:w="720" w:type="dxa"/>
+        <w:tblLook w:val="04A0" w:firstRow="1" w:lastRow="0" w:firstColumn="1" w:lastColumn="0" w:noHBand="0" w:noVBand="1"/>
+      </w:tblPr>
+      <w:tblGrid>
+        <w:gridCol w:w="976"/>
+        <w:gridCol w:w="851"/>
+        <w:gridCol w:w="992"/>
+        <w:gridCol w:w="851"/>
+      </w:tblGrid>
+      <w:tr>
+        <w:tc>
+          <w:tcPr>
+            <w:tcW w:w="976" w:type="dxa"/>
+          </w:tcPr>
+          <w:p>
+            <w:pPr>
+              <w:jc w:val="center"/>
+              <w:rPr>
+                <w:rFonts w:cs="Times New Roman"/>
+              </w:rPr>
+            </w:pPr>
+            <w:r>
+              <w:rPr>
+                <w:rFonts w:cs="Times New Roman"/>
+              </w:rPr>
+              <w:t>Ra/Rt</w:t>
+            </w:r>
+            <w:r>
+              <w:rPr>
+                <w:rFonts w:cs="Times New Roman"/>
+                <w:vertAlign w:val="subscript"/>
+              </w:rPr>
+              <w:t>4</w:t>
+            </w:r>
+          </w:p>
+        </w:tc>
+        <w:tc>
+          <w:tcPr>
+            <w:tcW w:w="851" w:type="dxa"/>
+            <w:tcBorders>
+              <w:right w:val="single" w:sz="18" w:space="0" w:color="auto"/>
+            </w:tcBorders>
+          </w:tcPr>
+          <w:p>
+            <w:pPr>
+              <w:jc w:val="center"/>
+              <w:rPr>
+                <w:rFonts w:cs="Times New Roman"/>
+              </w:rPr>
+            </w:pPr>
+            <w:r>
+              <w:rPr>
+                <w:rFonts w:cs="Times New Roman"/>
+              </w:rPr>
+              <w:t>Ra/Rt</w:t>
+            </w:r>
+            <w:r>
+              <w:rPr>
+                <w:rFonts w:cs="Times New Roman"/>
+                <w:vertAlign w:val="subscript"/>
+              </w:rPr>
+              <w:t>6</w:t>
+            </w:r>
+          </w:p>
+        </w:tc>
+        <w:tc>
+          <w:tcPr>
+            <w:tcW w:w="992" w:type="dxa"/>
+            <w:tcBorders>
+              <w:left w:val="single" w:sz="18" w:space="0" w:color="auto"/>
+            </w:tcBorders>
+          </w:tcPr>
+          <w:p>
+            <w:pPr>
+              <w:jc w:val="center"/>
+              <w:rPr>
+                <w:rFonts w:cs="Times New Roman"/>
+              </w:rPr>
+            </w:pPr>
+            <w:r>
+              <w:rPr>
+                <w:rFonts w:cs="Times New Roman"/>
+              </w:rPr>
+              <w:t>Ra/Rt</w:t>
+            </w:r>
+            <w:r>
+              <w:rPr>
+                <w:rFonts w:cs="Times New Roman"/>
+                <w:vertAlign w:val="subscript"/>
+              </w:rPr>
+              <w:t>4</w:t>
+            </w:r>
+          </w:p>
+        </w:tc>
+        <w:tc>
+          <w:tcPr>
+            <w:tcW w:w="851" w:type="dxa"/>
+          </w:tcPr>
+          <w:p>
+            <w:pPr>
+              <w:jc w:val="center"/>
+              <w:rPr>
+                <w:rFonts w:cs="Times New Roman"/>
+              </w:rPr>
+            </w:pPr>
+            <w:r>
+              <w:rPr>
+                <w:rFonts w:cs="Times New Roman"/>
+              </w:rPr>
+              <w:t>Ra/Rt</w:t>
+            </w:r>
+            <w:r>
+              <w:rPr>
+                <w:rFonts w:cs="Times New Roman"/>
+                <w:vertAlign w:val="subscript"/>
+              </w:rPr>
+              <w:t>6</w:t>
+            </w:r>
+          </w:p>
+        </w:tc>
+      </w:tr>
+      <w:tr>
+        <w:tc>
+          <w:tcPr>
+            <w:tcW w:w="976" w:type="dxa"/>
+          </w:tcPr>
+          <w:p>
+            <w:pPr>
+              <w:jc w:val="center"/>
+              <w:rPr>
+                <w:rFonts w:cs="Times New Roman"/>
+              </w:rPr>
+            </w:pPr>
+            <w:r>
+              <w:rPr>
+                <w:rFonts w:cs="Times New Roman"/>
+              </w:rPr>
+              <w:t>0</w:t>
+            </w:r>
+          </w:p>
+        </w:tc>
+        <w:tc>
+          <w:tcPr>
+            <w:tcW w:w="851" w:type="dxa"/>
+            <w:tcBorders>
+              <w:right w:val="single" w:sz="18" w:space="0" w:color="auto"/>
+            </w:tcBorders>
+          </w:tcPr>
+          <w:p>
+            <w:pPr>
+              <w:jc w:val="center"/>
+              <w:rPr>
+                <w:rFonts w:cs="Times New Roman"/>
+              </w:rPr>
+            </w:pPr>
+            <w:r>
+              <w:rPr>
+                <w:rFonts w:cs="Times New Roman"/>
+              </w:rPr>
+              <w:t>1</w:t>
+            </w:r>
+          </w:p>
+        </w:tc>
+        <w:tc>
+          <w:tcPr>
+            <w:tcW w:w="992" w:type="dxa"/>
+            <w:tcBorders>
+              <w:left w:val="single" w:sz="18" w:space="0" w:color="auto"/>
+            </w:tcBorders>
+          </w:tcPr>
+          <w:p>
+            <w:pPr>
+              <w:jc w:val="center"/>
+              <w:rPr>
+                <w:rFonts w:cs="Times New Roman"/>
+              </w:rPr>
+            </w:pPr>
+            <w:r>
+              <w:rPr>
+                <w:rFonts w:cs="Times New Roman"/>
+              </w:rPr>
+              <w:t>8</w:t>
+            </w:r>
+          </w:p>
+        </w:tc>
+        <w:tc>
+          <w:tcPr>
+            <w:tcW w:w="851" w:type="dxa"/>
+          </w:tcPr>
+          <w:p>
+            <w:pPr>
+              <w:jc w:val="center"/>
+              <w:rPr>
+                <w:rFonts w:cs="Times New Roman"/>
+              </w:rPr>
+            </w:pPr>
+            <w:r>
+              <w:rPr>
+                <w:rFonts w:cs="Times New Roman"/>
+              </w:rPr>
+              <w:t>14</w:t>
+            </w:r>
+          </w:p>
+        </w:tc>
+      </w:tr>
+      <w:tr>
+        <w:tc>
+          <w:tcPr>
+            <w:tcW w:w="976" w:type="dxa"/>
+          </w:tcPr>
+          <w:p>
+            <w:pPr>
+              <w:jc w:val="center"/>
+              <w:rPr>
+                <w:rFonts w:cs="Times New Roman"/>
+              </w:rPr>
+            </w:pPr>
+            <w:r>
+              <w:rPr>
+                <w:rFonts w:cs="Times New Roman"/>
+              </w:rPr>
+              <w:t>1</w:t>
+            </w:r>
+          </w:p>
+        </w:tc>
+        <w:tc>
+          <w:tcPr>
+            <w:tcW w:w="851" w:type="dxa"/>
+            <w:tcBorders>
+              <w:right w:val="single" w:sz="18" w:space="0" w:color="auto"/>
+            </w:tcBorders>
+          </w:tcPr>
+          <w:p>
+            <w:pPr>
+              <w:jc w:val="center"/>
+              <w:rPr>
+                <w:rFonts w:cs="Times New Roman"/>
+              </w:rPr>
+            </w:pPr>
+            <w:r>
+              <w:rPr>
+                <w:rFonts w:cs="Times New Roman"/>
+              </w:rPr>
+              <w:t>2</w:t>
+            </w:r>
+          </w:p>
+        </w:tc>
+        <w:tc>
+          <w:tcPr>
+            <w:tcW w:w="992" w:type="dxa"/>
+            <w:tcBorders>
+              <w:left w:val="single" w:sz="18" w:space="0" w:color="auto"/>
+            </w:tcBorders>
+          </w:tcPr>
+          <w:p>
+            <w:pPr>
+              <w:jc w:val="center"/>
+              <w:rPr>
+                <w:rFonts w:cs="Times New Roman"/>
+              </w:rPr>
+            </w:pPr>
+            <w:r>
+              <w:rPr>
+                <w:rFonts w:cs="Times New Roman"/>
+              </w:rPr>
+              <w:t>9</w:t>
+            </w:r>
+          </w:p>
+        </w:tc>
+        <w:tc>
+          <w:tcPr>
+            <w:tcW w:w="851" w:type="dxa"/>
+          </w:tcPr>
+          <w:p>
+            <w:pPr>
+              <w:jc w:val="center"/>
+              <w:rPr>
+                <w:rFonts w:cs="Times New Roman"/>
+              </w:rPr>
+            </w:pPr>
+            <w:r>
+              <w:rPr>
+                <w:rFonts w:cs="Times New Roman"/>
+              </w:rPr>
+              <w:t>18</w:t>
+            </w:r>
+          </w:p>
+        </w:tc>
+      </w:tr>
+      <w:tr>
+        <w:tc>
+          <w:tcPr>
+            <w:tcW w:w="976" w:type="dxa"/>
+          </w:tcPr>
+          <w:p>
+            <w:pPr>
+              <w:jc w:val="center"/>
+              <w:rPr>
+                <w:rFonts w:cs="Times New Roman"/>
+              </w:rPr>
+            </w:pPr>
+            <w:r>
+              <w:rPr>
+                <w:rFonts w:cs="Times New Roman"/>
+              </w:rPr>
+              <w:t>2</w:t>
+            </w:r>
+          </w:p>
+        </w:tc>
+        <w:tc>
+          <w:tcPr>
+            <w:tcW w:w="851" w:type="dxa"/>
+            <w:tcBorders>
+              <w:right w:val="single" w:sz="18" w:space="0" w:color="auto"/>
+            </w:tcBorders>
+          </w:tcPr>
+          <w:p>
+            <w:pPr>
+              <w:jc w:val="center"/>
+              <w:rPr>
+                <w:rFonts w:cs="Times New Roman"/>
+              </w:rPr>
+            </w:pPr>
+            <w:r>
+              <w:rPr>
+                <w:rFonts w:cs="Times New Roman"/>
+              </w:rPr>
+              <w:t>3</w:t>
+            </w:r>
+          </w:p>
+        </w:tc>
+        <w:tc>
+          <w:tcPr>
+            <w:tcW w:w="992" w:type="dxa"/>
+            <w:tcBorders>
+              <w:left w:val="single" w:sz="18" w:space="0" w:color="auto"/>
+            </w:tcBorders>
+          </w:tcPr>
+          <w:p>
+            <w:pPr>
+              <w:jc w:val="center"/>
+              <w:rPr>
+                <w:rFonts w:cs="Times New Roman"/>
+              </w:rPr>
+            </w:pPr>
+            <w:r>
+              <w:rPr>
+                <w:rFonts w:cs="Times New Roman"/>
+              </w:rPr>
+              <w:t>10</w:t>
+            </w:r>
+          </w:p>
+        </w:tc>
+        <w:tc>
+          <w:tcPr>
+            <w:tcW w:w="851" w:type="dxa"/>
+          </w:tcPr>
+          <w:p>
+            <w:pPr>
+              <w:jc w:val="center"/>
+              <w:rPr>
+                <w:rFonts w:cs="Times New Roman"/>
+              </w:rPr>
+            </w:pPr>
+            <w:r>
+              <w:rPr>
+                <w:rFonts w:cs="Times New Roman"/>
+              </w:rPr>
+              <w:t>19</w:t>
+            </w:r>
+          </w:p>
+        </w:tc>
+      </w:tr>
+      <w:tr>
+        <w:tc>
+          <w:tcPr>
+            <w:tcW w:w="976" w:type="dxa"/>
+          </w:tcPr>
+          <w:p>
+            <w:pPr>
+              <w:jc w:val="center"/>
+              <w:rPr>
+                <w:rFonts w:cs="Times New Roman"/>
+              </w:rPr>
+            </w:pPr>
+            <w:r>
+              <w:rPr>
+                <w:rFonts w:cs="Times New Roman"/>
+              </w:rPr>
+              <w:t>3</w:t>
+            </w:r>
+          </w:p>
+        </w:tc>
+        <w:tc>
+          <w:tcPr>
+            <w:tcW w:w="851" w:type="dxa"/>
+            <w:tcBorders>
+              <w:right w:val="single" w:sz="18" w:space="0" w:color="auto"/>
+            </w:tcBorders>
+          </w:tcPr>
+          <w:p>
+            <w:pPr>
+              <w:jc w:val="center"/>
+              <w:rPr>
+                <w:rFonts w:cs="Times New Roman"/>
+              </w:rPr>
+            </w:pPr>
+            <w:r>
+              <w:rPr>
+                <w:rFonts w:cs="Times New Roman"/>
+              </w:rPr>
+              <w:t>4</w:t>
+            </w:r>
+          </w:p>
+        </w:tc>
+        <w:tc>
+          <w:tcPr>
+            <w:tcW w:w="992" w:type="dxa"/>
+            <w:tcBorders>
+              <w:left w:val="single" w:sz="18" w:space="0" w:color="auto"/>
+            </w:tcBorders>
+          </w:tcPr>
+          <w:p>
+            <w:pPr>
+              <w:jc w:val="center"/>
+              <w:rPr>
+                <w:rFonts w:cs="Times New Roman"/>
+              </w:rPr>
+            </w:pPr>
+            <w:r>
+              <w:rPr>
+                <w:rFonts w:cs="Times New Roman"/>
+              </w:rPr>
+              <w:t>11</w:t>
+            </w:r>
+          </w:p>
+        </w:tc>
+        <w:tc>
+          <w:tcPr>
+            <w:tcW w:w="851" w:type="dxa"/>
+          </w:tcPr>
+          <w:p>
+            <w:pPr>
+              <w:jc w:val="center"/>
+              <w:rPr>
+                <w:rFonts w:cs="Times New Roman"/>
+              </w:rPr>
+            </w:pPr>
+            <w:r>
+              <w:rPr>
+                <w:rFonts w:cs="Times New Roman"/>
+              </w:rPr>
+              <w:t>20</w:t>
+            </w:r>
+          </w:p>
+        </w:tc>
+      </w:tr>
+      <w:tr>
+        <w:tc>
+          <w:tcPr>
+            <w:tcW w:w="976" w:type="dxa"/>
+          </w:tcPr>
+          <w:p>
+            <w:pPr>
+              <w:jc w:val="center"/>
+              <w:rPr>
+                <w:rFonts w:cs="Times New Roman"/>
+              </w:rPr>
+            </w:pPr>
+            <w:r>
+              <w:rPr>
+                <w:rFonts w:cs="Times New Roman"/>
+              </w:rPr>
+              <w:t>4</w:t>
+            </w:r>
+          </w:p>
+        </w:tc>
+        <w:tc>
+          <w:tcPr>
+            <w:tcW w:w="851" w:type="dxa"/>
+            <w:tcBorders>
+              <w:right w:val="single" w:sz="18" w:space="0" w:color="auto"/>
+            </w:tcBorders>
+          </w:tcPr>
+          <w:p>
+            <w:pPr>
+              <w:jc w:val="center"/>
+              <w:rPr>
+                <w:rFonts w:cs="Times New Roman"/>
+              </w:rPr>
+            </w:pPr>
+            <w:r>
+              <w:rPr>
+                <w:rFonts w:cs="Times New Roman"/>
+              </w:rPr>
+              <w:t>5</w:t>
+            </w:r>
+          </w:p>
+        </w:tc>
+        <w:tc>
+          <w:tcPr>
+            <w:tcW w:w="992" w:type="dxa"/>
+            <w:tcBorders>
+              <w:left w:val="single" w:sz="18" w:space="0" w:color="auto"/>
+            </w:tcBorders>
+          </w:tcPr>
+          <w:p>
+            <w:pPr>
+              <w:jc w:val="center"/>
+              <w:rPr>
+                <w:rFonts w:cs="Times New Roman"/>
+              </w:rPr>
+            </w:pPr>
+            <w:r>
+              <w:rPr>
+                <w:rFonts w:cs="Times New Roman"/>
+              </w:rPr>
+              <w:t>12</w:t>
+            </w:r>
+          </w:p>
+        </w:tc>
+        <w:tc>
+          <w:tcPr>
+            <w:tcW w:w="851" w:type="dxa"/>
+          </w:tcPr>
+          <w:p>
+            <w:pPr>
+              <w:jc w:val="center"/>
+              <w:rPr>
+                <w:rFonts w:cs="Times New Roman"/>
+              </w:rPr>
+            </w:pPr>
+            <w:r>
+              <w:rPr>
+                <w:rFonts w:cs="Times New Roman"/>
+              </w:rPr>
+              <w:t>23</w:t>
+            </w:r>
+          </w:p>
+        </w:tc>
+      </w:tr>
+      <w:tr>
+        <w:tc>
+          <w:tcPr>
+            <w:tcW w:w="976" w:type="dxa"/>
+          </w:tcPr>
+          <w:p>
+            <w:pPr>
+              <w:jc w:val="center"/>
+              <w:rPr>
+                <w:rFonts w:cs="Times New Roman"/>
+              </w:rPr>
+            </w:pPr>
+            <w:r>
+              <w:rPr>
+                <w:rFonts w:cs="Times New Roman"/>
+              </w:rPr>
+              <w:t>5</w:t>
+            </w:r>
+          </w:p>
+        </w:tc>
+        <w:tc>
+          <w:tcPr>
+            <w:tcW w:w="851" w:type="dxa"/>
+            <w:tcBorders>
+              <w:right w:val="single" w:sz="18" w:space="0" w:color="auto"/>
+            </w:tcBorders>
+          </w:tcPr>
+          <w:p>
+            <w:pPr>
+              <w:jc w:val="center"/>
+              <w:rPr>
+                <w:rFonts w:cs="Times New Roman"/>
+              </w:rPr>
+            </w:pPr>
+            <w:r>
+              <w:rPr>
+                <w:rFonts w:cs="Times New Roman"/>
+              </w:rPr>
+              <w:t>11</w:t>
+            </w:r>
+          </w:p>
+        </w:tc>
+        <w:tc>
+          <w:tcPr>
+            <w:tcW w:w="992" w:type="dxa"/>
+            <w:tcBorders>
+              <w:left w:val="single" w:sz="18" w:space="0" w:color="auto"/>
+            </w:tcBorders>
+          </w:tcPr>
+          <w:p>
+            <w:pPr>
+              <w:jc w:val="center"/>
+              <w:rPr>
+                <w:rFonts w:cs="Times New Roman"/>
+              </w:rPr>
+            </w:pPr>
+            <w:r>
+              <w:rPr>
+                <w:rFonts w:cs="Times New Roman"/>
+              </w:rPr>
+              <w:t>13</w:t>
+            </w:r>
+          </w:p>
+        </w:tc>
+        <w:tc>
+          <w:tcPr>
+            <w:tcW w:w="851" w:type="dxa"/>
+          </w:tcPr>
+          <w:p>
+            <w:pPr>
+              <w:jc w:val="center"/>
+              <w:rPr>
+                <w:rFonts w:cs="Times New Roman"/>
+              </w:rPr>
+            </w:pPr>
+            <w:r>
+              <w:rPr>
+                <w:rFonts w:cs="Times New Roman"/>
+              </w:rPr>
+              <w:t>60</w:t>
+            </w:r>
+          </w:p>
+        </w:tc>
+      </w:tr>
+      <w:tr>
+        <w:tc>
+          <w:tcPr>
+            <w:tcW w:w="976" w:type="dxa"/>
+          </w:tcPr>
+          <w:p>
+            <w:pPr>
+              <w:jc w:val="center"/>
+              <w:rPr>
+                <w:rFonts w:cs="Times New Roman"/>
+              </w:rPr>
+            </w:pPr>
+            <w:r>
+              <w:rPr>
+                <w:rFonts w:cs="Times New Roman"/>
+              </w:rPr>
+              <w:t>6</w:t>
+            </w:r>
+          </w:p>
+        </w:tc>
+        <w:tc>
+          <w:tcPr>
+            <w:tcW w:w="851" w:type="dxa"/>
+            <w:tcBorders>
+              <w:right w:val="single" w:sz="18" w:space="0" w:color="auto"/>
+            </w:tcBorders>
+          </w:tcPr>
+          <w:p>
+            <w:pPr>
+              <w:jc w:val="center"/>
+              <w:rPr>
+                <w:rFonts w:cs="Times New Roman"/>
+              </w:rPr>
+            </w:pPr>
+            <w:r>
+              <w:rPr>
+                <w:rFonts w:cs="Times New Roman"/>
+              </w:rPr>
+              <w:t>12</w:t>
+            </w:r>
+          </w:p>
+        </w:tc>
+        <w:tc>
+          <w:tcPr>
+            <w:tcW w:w="992" w:type="dxa"/>
+            <w:tcBorders>
+              <w:left w:val="single" w:sz="18" w:space="0" w:color="auto"/>
+            </w:tcBorders>
+          </w:tcPr>
+          <w:p>
+            <w:pPr>
+              <w:jc w:val="center"/>
+              <w:rPr>
+                <w:rFonts w:cs="Times New Roman"/>
+              </w:rPr>
+            </w:pPr>
+            <w:r>
+              <w:rPr>
+                <w:rFonts w:cs="Times New Roman"/>
+              </w:rPr>
+              <w:t>14</w:t>
+            </w:r>
+          </w:p>
+        </w:tc>
+        <w:tc>
+          <w:tcPr>
+            <w:tcW w:w="851" w:type="dxa"/>
+          </w:tcPr>
+          <w:p>
+            <w:pPr>
+              <w:jc w:val="center"/>
+              <w:rPr>
+                <w:rFonts w:cs="Times New Roman"/>
+              </w:rPr>
+            </w:pPr>
+            <w:r>
+              <w:rPr>
+                <w:rFonts w:cs="Times New Roman"/>
+              </w:rPr>
+              <w:t>61</w:t>
+            </w:r>
+          </w:p>
+        </w:tc>
+      </w:tr>
+      <w:tr>
+        <w:tc>
+          <w:tcPr>
+            <w:tcW w:w="976" w:type="dxa"/>
+          </w:tcPr>
+          <w:p>
+            <w:pPr>
+              <w:jc w:val="center"/>
+              <w:rPr>
+                <w:rFonts w:cs="Times New Roman"/>
+              </w:rPr>
+            </w:pPr>
+            <w:r>
+              <w:rPr>
+                <w:rFonts w:cs="Times New Roman"/>
+              </w:rPr>
+              <w:t>7</w:t>
+            </w:r>
+          </w:p>
+        </w:tc>
+        <w:tc>
+          <w:tcPr>
+            <w:tcW w:w="851" w:type="dxa"/>
+            <w:tcBorders>
+              <w:right w:val="single" w:sz="18" w:space="0" w:color="auto"/>
+            </w:tcBorders>
+          </w:tcPr>
+          <w:p>
+            <w:pPr>
+              <w:jc w:val="center"/>
+              <w:rPr>
+                <w:rFonts w:cs="Times New Roman"/>
+              </w:rPr>
+            </w:pPr>
+            <w:r>
+              <w:rPr>
+                <w:rFonts w:cs="Times New Roman"/>
+              </w:rPr>
+              <w:t>13</w:t>
+            </w:r>
+          </w:p>
+        </w:tc>
+        <w:tc>
+          <w:tcPr>
+            <w:tcW w:w="992" w:type="dxa"/>
+            <w:tcBorders>
+              <w:left w:val="single" w:sz="18" w:space="0" w:color="auto"/>
+            </w:tcBorders>
+          </w:tcPr>
+          <w:p>
+            <w:pPr>
+              <w:jc w:val="center"/>
+              <w:rPr>
+                <w:rFonts w:cs="Times New Roman"/>
+              </w:rPr>
+            </w:pPr>
+            <w:r>
+              <w:rPr>
+                <w:rFonts w:cs="Times New Roman"/>
+              </w:rPr>
+              <w:t>15</w:t>
+            </w:r>
+          </w:p>
+        </w:tc>
+        <w:tc>
+          <w:tcPr>
+            <w:tcW w:w="851" w:type="dxa"/>
+          </w:tcPr>
+          <w:p>
+            <w:pPr>
+              <w:jc w:val="center"/>
+              <w:rPr>
+                <w:rFonts w:cs="Times New Roman"/>
+              </w:rPr>
+            </w:pPr>
+            <w:r>
+              <w:rPr>
+                <w:rFonts w:cs="Times New Roman"/>
+              </w:rPr>
+              <w:t>62</w:t>
+            </w:r>
+          </w:p>
+        </w:tc>
+      </w:tr>
+    </w:tbl>
+    <w:p>
+      <w:pPr>
+        <w:ind w:left="720"/>
+      </w:pPr>
+    </w:p>
+    <w:p>
+      <w:pPr>
         <w:rPr>
           <w:rFonts w:eastAsiaTheme="majorEastAsia" w:cstheme="majorBidi"/>
           <w:b/>
@@ -5738,8 +6565,6 @@
               </w:rPr>
               <w:t>2</w:t>
             </w:r>
-            <w:bookmarkStart w:id="1" w:name="_GoBack"/>
-            <w:bookmarkEnd w:id="1"/>
           </w:p>
         </w:tc>
         <w:tc>
@@ -6102,13 +6927,7 @@
               <w:rPr>
                 <w:rFonts w:cs="Times New Roman"/>
               </w:rPr>
-              <w:t>0</w:t>
-            </w:r>
-            <w:r>
-              <w:rPr>
-                <w:rFonts w:cs="Times New Roman"/>
-              </w:rPr>
-              <w:t>h</w:t>
+              <w:t>0h</w:t>
             </w:r>
             <w:r>
               <w:rPr>
@@ -6160,13 +6979,7 @@
               <w:rPr>
                 <w:rFonts w:cs="Times New Roman"/>
               </w:rPr>
-              <w:t>2</w:t>
-            </w:r>
-            <w:r>
-              <w:rPr>
-                <w:rFonts w:cs="Times New Roman"/>
-              </w:rPr>
-              <w:t>h</w:t>
+              <w:t>2h</w:t>
             </w:r>
             <w:r>
               <w:rPr>
@@ -6287,13 +7100,7 @@
               <w:rPr>
                 <w:rFonts w:cs="Times New Roman"/>
               </w:rPr>
-              <w:t>1</w:t>
-            </w:r>
-            <w:r>
-              <w:rPr>
-                <w:rFonts w:cs="Times New Roman"/>
-              </w:rPr>
-              <w:t>h</w:t>
+              <w:t>1h</w:t>
             </w:r>
             <w:r>
               <w:rPr>
@@ -6345,13 +7152,7 @@
               <w:rPr>
                 <w:rFonts w:cs="Times New Roman"/>
               </w:rPr>
-              <w:t>3</w:t>
-            </w:r>
-            <w:r>
-              <w:rPr>
-                <w:rFonts w:cs="Times New Roman"/>
-              </w:rPr>
-              <w:t>h</w:t>
+              <w:t>3h</w:t>
             </w:r>
             <w:r>
               <w:rPr>
@@ -7668,6 +8469,13 @@
               </w:rPr>
               <w:t>~</w:t>
             </w:r>
+            <w:r>
+              <w:rPr>
+                <w:rFonts w:cs="Times New Roman"/>
+                <w:vertAlign w:val="subscript"/>
+              </w:rPr>
+              <w:t>3</w:t>
+            </w:r>
           </w:p>
         </w:tc>
         <w:tc>
@@ -7718,7 +8526,7 @@
                 <w:rFonts w:cs="Times New Roman"/>
                 <w:vertAlign w:val="subscript"/>
               </w:rPr>
-              <w:t>8</w:t>
+              <w:t>6</w:t>
             </w:r>
           </w:p>
         </w:tc>
@@ -7744,7 +8552,7 @@
                 <w:rFonts w:cs="Times New Roman"/>
                 <w:vertAlign w:val="subscript"/>
               </w:rPr>
-              <w:t>8</w:t>
+              <w:t>6</w:t>
             </w:r>
           </w:p>
         </w:tc>
@@ -7770,7 +8578,7 @@
                 <w:rFonts w:cs="Times New Roman"/>
                 <w:vertAlign w:val="subscript"/>
               </w:rPr>
-              <w:t>8</w:t>
+              <w:t>6</w:t>
             </w:r>
           </w:p>
         </w:tc>
@@ -8019,6 +8827,13 @@
               </w:rPr>
               <w:t>Word</w:t>
             </w:r>
+            <w:r>
+              <w:rPr>
+                <w:rFonts w:cs="Times New Roman"/>
+                <w:vertAlign w:val="superscript"/>
+              </w:rPr>
+              <w:t>1</w:t>
+            </w:r>
           </w:p>
         </w:tc>
       </w:tr>
@@ -8058,6 +8873,13 @@
               </w:rPr>
               <w:t>Byte Parallel</w:t>
             </w:r>
+            <w:r>
+              <w:rPr>
+                <w:rFonts w:cs="Times New Roman"/>
+                <w:vertAlign w:val="superscript"/>
+              </w:rPr>
+              <w:t>1</w:t>
+            </w:r>
           </w:p>
         </w:tc>
       </w:tr>
@@ -8097,6 +8919,13 @@
               </w:rPr>
               <w:t>Char Parallel</w:t>
             </w:r>
+            <w:r>
+              <w:rPr>
+                <w:rFonts w:cs="Times New Roman"/>
+                <w:vertAlign w:val="superscript"/>
+              </w:rPr>
+              <w:t>1</w:t>
+            </w:r>
           </w:p>
         </w:tc>
       </w:tr>
@@ -8136,6 +8965,13 @@
               </w:rPr>
               <w:t>Half Parallel</w:t>
             </w:r>
+            <w:r>
+              <w:rPr>
+                <w:rFonts w:cs="Times New Roman"/>
+                <w:vertAlign w:val="superscript"/>
+              </w:rPr>
+              <w:t>1</w:t>
+            </w:r>
           </w:p>
         </w:tc>
       </w:tr>
@@ -8174,6 +9010,13 @@
                 <w:rFonts w:cs="Times New Roman"/>
               </w:rPr>
               <w:t>Word</w:t>
+            </w:r>
+            <w:r>
+              <w:rPr>
+                <w:rFonts w:cs="Times New Roman"/>
+                <w:vertAlign w:val="superscript"/>
+              </w:rPr>
+              <w:t>1</w:t>
             </w:r>
           </w:p>
         </w:tc>
@@ -8181,10 +9024,24 @@
     </w:tbl>
     <w:p>
       <w:pPr>
+        <w:ind w:left="720"/>
         <w:rPr>
           <w:rFonts w:cs="Times New Roman"/>
         </w:rPr>
       </w:pPr>
+      <w:r>
+        <w:rPr>
+          <w:rFonts w:cs="Times New Roman"/>
+          <w:vertAlign w:val="superscript"/>
+        </w:rPr>
+        <w:t>1</w:t>
+      </w:r>
+      <w:r>
+        <w:rPr>
+          <w:rFonts w:cs="Times New Roman"/>
+        </w:rPr>
+        <w:t xml:space="preserve"> These codes are redundant with each other. They all have the same effect.</w:t>
+      </w:r>
     </w:p>
     <w:p>
       <w:pPr>
@@ -8360,6 +9217,202 @@
         </w:rPr>
         <w:t>The immediate value is sign extended on the left before use.</w:t>
       </w:r>
+    </w:p>
+    <w:tbl>
+      <w:tblPr>
+        <w:tblStyle w:val="TableGrid"/>
+        <w:tblW w:w="0" w:type="auto"/>
+        <w:tblInd w:w="704" w:type="dxa"/>
+        <w:tblLook w:val="04A0" w:firstRow="1" w:lastRow="0" w:firstColumn="1" w:lastColumn="0" w:noHBand="0" w:noVBand="1"/>
+      </w:tblPr>
+      <w:tblGrid>
+        <w:gridCol w:w="992"/>
+        <w:gridCol w:w="567"/>
+        <w:gridCol w:w="993"/>
+        <w:gridCol w:w="567"/>
+        <w:gridCol w:w="425"/>
+        <w:gridCol w:w="1134"/>
+      </w:tblGrid>
+      <w:tr>
+        <w:tc>
+          <w:tcPr>
+            <w:tcW w:w="992" w:type="dxa"/>
+          </w:tcPr>
+          <w:p>
+            <w:pPr>
+              <w:jc w:val="center"/>
+              <w:rPr>
+                <w:rFonts w:cs="Times New Roman"/>
+              </w:rPr>
+            </w:pPr>
+            <w:r>
+              <w:rPr>
+                <w:rFonts w:cs="Times New Roman"/>
+              </w:rPr>
+              <w:t>4h</w:t>
+            </w:r>
+            <w:r>
+              <w:rPr>
+                <w:rFonts w:cs="Times New Roman"/>
+                <w:vertAlign w:val="subscript"/>
+              </w:rPr>
+              <w:t>4</w:t>
+            </w:r>
+          </w:p>
+        </w:tc>
+        <w:tc>
+          <w:tcPr>
+            <w:tcW w:w="567" w:type="dxa"/>
+          </w:tcPr>
+          <w:p>
+            <w:pPr>
+              <w:jc w:val="center"/>
+              <w:rPr>
+                <w:rFonts w:cs="Times New Roman"/>
+              </w:rPr>
+            </w:pPr>
+            <w:r>
+              <w:rPr>
+                <w:rFonts w:cs="Times New Roman"/>
+              </w:rPr>
+              <w:t>1</w:t>
+            </w:r>
+            <w:r>
+              <w:rPr>
+                <w:rFonts w:cs="Times New Roman"/>
+                <w:vertAlign w:val="subscript"/>
+              </w:rPr>
+              <w:t>2</w:t>
+            </w:r>
+          </w:p>
+        </w:tc>
+        <w:tc>
+          <w:tcPr>
+            <w:tcW w:w="993" w:type="dxa"/>
+          </w:tcPr>
+          <w:p>
+            <w:pPr>
+              <w:jc w:val="center"/>
+              <w:rPr>
+                <w:rFonts w:cs="Times New Roman"/>
+              </w:rPr>
+            </w:pPr>
+            <w:r>
+              <w:rPr>
+                <w:rFonts w:cs="Times New Roman"/>
+              </w:rPr>
+              <w:t>Rb</w:t>
+            </w:r>
+            <w:r>
+              <w:rPr>
+                <w:rFonts w:cs="Times New Roman"/>
+                <w:vertAlign w:val="subscript"/>
+              </w:rPr>
+              <w:t>4</w:t>
+            </w:r>
+          </w:p>
+        </w:tc>
+        <w:tc>
+          <w:tcPr>
+            <w:tcW w:w="567" w:type="dxa"/>
+          </w:tcPr>
+          <w:p>
+            <w:pPr>
+              <w:jc w:val="center"/>
+              <w:rPr>
+                <w:rFonts w:cs="Times New Roman"/>
+              </w:rPr>
+            </w:pPr>
+            <w:r>
+              <w:rPr>
+                <w:rFonts w:cs="Times New Roman"/>
+              </w:rPr>
+              <w:t>2</w:t>
+            </w:r>
+            <w:r>
+              <w:rPr>
+                <w:rFonts w:cs="Times New Roman"/>
+                <w:vertAlign w:val="subscript"/>
+              </w:rPr>
+              <w:t>2</w:t>
+            </w:r>
+          </w:p>
+        </w:tc>
+        <w:tc>
+          <w:tcPr>
+            <w:tcW w:w="425" w:type="dxa"/>
+          </w:tcPr>
+          <w:p>
+            <w:pPr>
+              <w:jc w:val="center"/>
+              <w:rPr>
+                <w:rFonts w:cs="Times New Roman"/>
+              </w:rPr>
+            </w:pPr>
+            <w:r>
+              <w:rPr>
+                <w:rFonts w:cs="Times New Roman"/>
+              </w:rPr>
+              <w:t>3</w:t>
+            </w:r>
+            <w:r>
+              <w:rPr>
+                <w:rFonts w:cs="Times New Roman"/>
+                <w:vertAlign w:val="subscript"/>
+              </w:rPr>
+              <w:t>2</w:t>
+            </w:r>
+          </w:p>
+        </w:tc>
+        <w:tc>
+          <w:tcPr>
+            <w:tcW w:w="1134" w:type="dxa"/>
+          </w:tcPr>
+          <w:p>
+            <w:pPr>
+              <w:jc w:val="center"/>
+              <w:rPr>
+                <w:rFonts w:cs="Times New Roman"/>
+              </w:rPr>
+            </w:pPr>
+            <w:r>
+              <w:rPr>
+                <w:rFonts w:cs="Times New Roman"/>
+              </w:rPr>
+              <w:t>Ra/Rt</w:t>
+            </w:r>
+            <w:r>
+              <w:rPr>
+                <w:rFonts w:cs="Times New Roman"/>
+                <w:vertAlign w:val="subscript"/>
+              </w:rPr>
+              <w:t>4</w:t>
+            </w:r>
+          </w:p>
+        </w:tc>
+      </w:tr>
+    </w:tbl>
+    <w:p>
+      <w:pPr>
+        <w:ind w:left="720"/>
+        <w:rPr>
+          <w:rFonts w:cs="Times New Roman"/>
+        </w:rPr>
+      </w:pPr>
+      <w:r>
+        <w:rPr>
+          <w:rFonts w:cs="Times New Roman"/>
+        </w:rPr>
+        <w:t xml:space="preserve">Rt = Rt &amp; </w:t>
+      </w:r>
+      <w:proofErr w:type="spellStart"/>
+      <w:r>
+        <w:rPr>
+          <w:rFonts w:cs="Times New Roman"/>
+        </w:rPr>
+        <w:t>Rb</w:t>
+      </w:r>
+      <w:proofErr w:type="spellEnd"/>
     </w:p>
     <w:p>
       <w:pPr>
@@ -8648,6 +9701,7 @@
               <w:rPr>
                 <w:rFonts w:cs="Times New Roman"/>
               </w:rPr>
+              <w:lastRenderedPageBreak/>
               <w:t>0</w:t>
             </w:r>
           </w:p>
@@ -8765,7 +9819,6 @@
               <w:rPr>
                 <w:rFonts w:cs="Times New Roman"/>
               </w:rPr>
-              <w:lastRenderedPageBreak/>
               <w:t>3</w:t>
             </w:r>
           </w:p>
@@ -8884,6 +9937,1031 @@
       </w:r>
       <w:r>
         <w:t xml:space="preserve"> none</w:t>
+      </w:r>
+    </w:p>
+    <w:p>
+      <w:pPr>
+        <w:rPr>
+          <w:rFonts w:eastAsiaTheme="majorEastAsia" w:cs="Times New Roman"/>
+          <w:b/>
+          <w:bCs/>
+          <w:sz w:val="26"/>
+          <w:szCs w:val="26"/>
+        </w:rPr>
+      </w:pPr>
+      <w:r>
+        <w:rPr>
+          <w:rFonts w:cs="Times New Roman"/>
+        </w:rPr>
+        <w:br w:type="page"/>
+      </w:r>
+    </w:p>
+    <w:p>
+      <w:pPr>
+        <w:pStyle w:val="Heading2"/>
+        <w:rPr>
+          <w:sz w:val="40"/>
+        </w:rPr>
+      </w:pPr>
+      <w:r>
+        <w:rPr>
+          <w:sz w:val="40"/>
+        </w:rPr>
+        <w:lastRenderedPageBreak/>
+        <w:t>ASL – Arithmetic Shift Left</w:t>
+      </w:r>
+    </w:p>
+    <w:p>
+      <w:pPr>
+        <w:rPr>
+          <w:rFonts w:cs="Times New Roman"/>
+        </w:rPr>
+      </w:pPr>
+      <w:r>
+        <w:rPr>
+          <w:rFonts w:cs="Times New Roman"/>
+        </w:rPr>
+        <w:t>Description:</w:t>
+      </w:r>
+    </w:p>
+    <w:p>
+      <w:pPr>
+        <w:ind w:left="720"/>
+        <w:rPr>
+          <w:rFonts w:cs="Times New Roman"/>
+        </w:rPr>
+      </w:pPr>
+      <w:r>
+        <w:rPr>
+          <w:rFonts w:cs="Times New Roman"/>
+        </w:rPr>
+        <w:t xml:space="preserve">Shift left with arithmetic overflow exception. </w:t>
+      </w:r>
+      <w:r>
+        <w:rPr>
+          <w:rFonts w:cs="Times New Roman"/>
+        </w:rPr>
+        <w:t>Bits from the source register Ra are shifted</w:t>
+      </w:r>
+      <w:r>
+        <w:rPr>
+          <w:rFonts w:cs="Times New Roman"/>
+        </w:rPr>
+        <w:t xml:space="preserve"> left</w:t>
+      </w:r>
+      <w:r>
+        <w:rPr>
+          <w:rFonts w:cs="Times New Roman"/>
+        </w:rPr>
+        <w:t xml:space="preserve"> by the amount in regist</w:t>
+      </w:r>
+      <w:r>
+        <w:rPr>
+          <w:rFonts w:cs="Times New Roman"/>
+        </w:rPr>
+        <w:t xml:space="preserve">er </w:t>
+      </w:r>
+      <w:proofErr w:type="spellStart"/>
+      <w:r>
+        <w:rPr>
+          <w:rFonts w:cs="Times New Roman"/>
+        </w:rPr>
+        <w:t>Rb</w:t>
+      </w:r>
+      <w:proofErr w:type="spellEnd"/>
+      <w:r>
+        <w:rPr>
+          <w:rFonts w:cs="Times New Roman"/>
+        </w:rPr>
+        <w:t xml:space="preserve"> or an immediate value. A zero is shifted into bit zero</w:t>
+      </w:r>
+      <w:r>
+        <w:rPr>
+          <w:rFonts w:cs="Times New Roman"/>
+        </w:rPr>
+        <w:t>.</w:t>
+      </w:r>
+      <w:r>
+        <w:rPr>
+          <w:rFonts w:cs="Times New Roman"/>
+        </w:rPr>
+        <w:t xml:space="preserve"> The difference between this instruction and a SHL instruction is that ASL may cause an arithmetic overflow exception. SHL will never cause an exception.</w:t>
+      </w:r>
+      <w:r>
+        <w:rPr>
+          <w:rFonts w:cs="Times New Roman"/>
+        </w:rPr>
+        <w:t xml:space="preserve"> In most cases the SHL instruction is preferred.</w:t>
+      </w:r>
+    </w:p>
+    <w:p>
+      <w:pPr>
+        <w:rPr>
+          <w:rFonts w:cs="Times New Roman"/>
+        </w:rPr>
+      </w:pPr>
+      <w:r>
+        <w:rPr>
+          <w:rFonts w:cs="Times New Roman"/>
+        </w:rPr>
+        <w:t>Instruction Format:</w:t>
+      </w:r>
+    </w:p>
+    <w:tbl>
+      <w:tblPr>
+        <w:tblStyle w:val="TableGrid"/>
+        <w:tblW w:w="0" w:type="auto"/>
+        <w:tblInd w:w="720" w:type="dxa"/>
+        <w:tblLook w:val="04A0" w:firstRow="1" w:lastRow="0" w:firstColumn="1" w:lastColumn="0" w:noHBand="0" w:noVBand="1"/>
+      </w:tblPr>
+      <w:tblGrid>
+        <w:gridCol w:w="1152"/>
+        <w:gridCol w:w="391"/>
+        <w:gridCol w:w="748"/>
+        <w:gridCol w:w="1134"/>
+        <w:gridCol w:w="1134"/>
+        <w:gridCol w:w="1079"/>
+        <w:gridCol w:w="1319"/>
+      </w:tblGrid>
+      <w:tr>
+        <w:tc>
+          <w:tcPr>
+            <w:tcW w:w="1152" w:type="dxa"/>
+          </w:tcPr>
+          <w:p>
+            <w:pPr>
+              <w:jc w:val="center"/>
+              <w:rPr>
+                <w:rFonts w:cs="Times New Roman"/>
+              </w:rPr>
+            </w:pPr>
+            <w:r>
+              <w:rPr>
+                <w:rFonts w:cs="Times New Roman"/>
+              </w:rPr>
+              <w:t>11h</w:t>
+            </w:r>
+            <w:r>
+              <w:rPr>
+                <w:rFonts w:cs="Times New Roman"/>
+                <w:vertAlign w:val="subscript"/>
+              </w:rPr>
+              <w:t>6</w:t>
+            </w:r>
+          </w:p>
+        </w:tc>
+        <w:tc>
+          <w:tcPr>
+            <w:tcW w:w="391" w:type="dxa"/>
+          </w:tcPr>
+          <w:p>
+            <w:pPr>
+              <w:jc w:val="center"/>
+              <w:rPr>
+                <w:rFonts w:cs="Times New Roman"/>
+              </w:rPr>
+            </w:pPr>
+            <w:r>
+              <w:rPr>
+                <w:rFonts w:cs="Times New Roman"/>
+              </w:rPr>
+              <w:t>0</w:t>
+            </w:r>
+          </w:p>
+        </w:tc>
+        <w:tc>
+          <w:tcPr>
+            <w:tcW w:w="748" w:type="dxa"/>
+          </w:tcPr>
+          <w:p>
+            <w:pPr>
+              <w:jc w:val="center"/>
+              <w:rPr>
+                <w:rFonts w:cs="Times New Roman"/>
+              </w:rPr>
+            </w:pPr>
+            <w:r>
+              <w:rPr>
+                <w:rFonts w:cs="Times New Roman"/>
+              </w:rPr>
+              <w:t>Sz</w:t>
+            </w:r>
+            <w:r>
+              <w:rPr>
+                <w:rFonts w:cs="Times New Roman"/>
+                <w:vertAlign w:val="subscript"/>
+              </w:rPr>
+              <w:t>3</w:t>
+            </w:r>
+          </w:p>
+        </w:tc>
+        <w:tc>
+          <w:tcPr>
+            <w:tcW w:w="1134" w:type="dxa"/>
+          </w:tcPr>
+          <w:p>
+            <w:pPr>
+              <w:jc w:val="center"/>
+              <w:rPr>
+                <w:rFonts w:cs="Times New Roman"/>
+              </w:rPr>
+            </w:pPr>
+            <w:r>
+              <w:rPr>
+                <w:rFonts w:cs="Times New Roman"/>
+              </w:rPr>
+              <w:t>Rt</w:t>
+            </w:r>
+            <w:r>
+              <w:rPr>
+                <w:rFonts w:cs="Times New Roman"/>
+                <w:vertAlign w:val="subscript"/>
+              </w:rPr>
+              <w:t>6</w:t>
+            </w:r>
+          </w:p>
+        </w:tc>
+        <w:tc>
+          <w:tcPr>
+            <w:tcW w:w="1134" w:type="dxa"/>
+          </w:tcPr>
+          <w:p>
+            <w:pPr>
+              <w:jc w:val="center"/>
+              <w:rPr>
+                <w:rFonts w:cs="Times New Roman"/>
+              </w:rPr>
+            </w:pPr>
+            <w:r>
+              <w:rPr>
+                <w:rFonts w:cs="Times New Roman"/>
+              </w:rPr>
+              <w:t>Rb</w:t>
+            </w:r>
+            <w:r>
+              <w:rPr>
+                <w:rFonts w:cs="Times New Roman"/>
+                <w:vertAlign w:val="subscript"/>
+              </w:rPr>
+              <w:t>6</w:t>
+            </w:r>
+          </w:p>
+        </w:tc>
+        <w:tc>
+          <w:tcPr>
+            <w:tcW w:w="1079" w:type="dxa"/>
+          </w:tcPr>
+          <w:p>
+            <w:pPr>
+              <w:jc w:val="center"/>
+              <w:rPr>
+                <w:rFonts w:cs="Times New Roman"/>
+              </w:rPr>
+            </w:pPr>
+            <w:r>
+              <w:rPr>
+                <w:rFonts w:cs="Times New Roman"/>
+              </w:rPr>
+              <w:t>Ra</w:t>
+            </w:r>
+            <w:r>
+              <w:rPr>
+                <w:rFonts w:cs="Times New Roman"/>
+                <w:vertAlign w:val="subscript"/>
+              </w:rPr>
+              <w:t>6</w:t>
+            </w:r>
+          </w:p>
+        </w:tc>
+        <w:tc>
+          <w:tcPr>
+            <w:tcW w:w="1319" w:type="dxa"/>
+          </w:tcPr>
+          <w:p>
+            <w:pPr>
+              <w:jc w:val="center"/>
+              <w:rPr>
+                <w:rFonts w:cs="Times New Roman"/>
+              </w:rPr>
+            </w:pPr>
+            <w:r>
+              <w:rPr>
+                <w:rFonts w:cs="Times New Roman"/>
+              </w:rPr>
+              <w:t>02h</w:t>
+            </w:r>
+            <w:r>
+              <w:rPr>
+                <w:rFonts w:cs="Times New Roman"/>
+                <w:vertAlign w:val="subscript"/>
+              </w:rPr>
+              <w:t>8</w:t>
+            </w:r>
+          </w:p>
+        </w:tc>
+      </w:tr>
+    </w:tbl>
+    <w:p>
+      <w:pPr>
+        <w:ind w:left="720"/>
+        <w:rPr>
+          <w:rFonts w:cs="Times New Roman"/>
+        </w:rPr>
+      </w:pPr>
+    </w:p>
+    <w:tbl>
+      <w:tblPr>
+        <w:tblStyle w:val="TableGrid"/>
+        <w:tblW w:w="0" w:type="auto"/>
+        <w:tblInd w:w="720" w:type="dxa"/>
+        <w:tblLook w:val="04A0" w:firstRow="1" w:lastRow="0" w:firstColumn="1" w:lastColumn="0" w:noHBand="0" w:noVBand="1"/>
+      </w:tblPr>
+      <w:tblGrid>
+        <w:gridCol w:w="1152"/>
+        <w:gridCol w:w="391"/>
+        <w:gridCol w:w="748"/>
+        <w:gridCol w:w="1134"/>
+        <w:gridCol w:w="1134"/>
+        <w:gridCol w:w="1079"/>
+        <w:gridCol w:w="1319"/>
+      </w:tblGrid>
+      <w:tr>
+        <w:tc>
+          <w:tcPr>
+            <w:tcW w:w="1152" w:type="dxa"/>
+          </w:tcPr>
+          <w:p>
+            <w:pPr>
+              <w:jc w:val="center"/>
+              <w:rPr>
+                <w:rFonts w:cs="Times New Roman"/>
+              </w:rPr>
+            </w:pPr>
+            <w:r>
+              <w:rPr>
+                <w:rFonts w:cs="Times New Roman"/>
+              </w:rPr>
+              <w:t>11h</w:t>
+            </w:r>
+            <w:r>
+              <w:rPr>
+                <w:rFonts w:cs="Times New Roman"/>
+                <w:vertAlign w:val="subscript"/>
+              </w:rPr>
+              <w:t>6</w:t>
+            </w:r>
+          </w:p>
+        </w:tc>
+        <w:tc>
+          <w:tcPr>
+            <w:tcW w:w="391" w:type="dxa"/>
+          </w:tcPr>
+          <w:p>
+            <w:pPr>
+              <w:jc w:val="center"/>
+              <w:rPr>
+                <w:rFonts w:cs="Times New Roman"/>
+              </w:rPr>
+            </w:pPr>
+            <w:r>
+              <w:rPr>
+                <w:rFonts w:cs="Times New Roman"/>
+              </w:rPr>
+              <w:t>1</w:t>
+            </w:r>
+          </w:p>
+        </w:tc>
+        <w:tc>
+          <w:tcPr>
+            <w:tcW w:w="748" w:type="dxa"/>
+          </w:tcPr>
+          <w:p>
+            <w:pPr>
+              <w:jc w:val="center"/>
+              <w:rPr>
+                <w:rFonts w:cs="Times New Roman"/>
+              </w:rPr>
+            </w:pPr>
+            <w:r>
+              <w:rPr>
+                <w:rFonts w:cs="Times New Roman"/>
+              </w:rPr>
+              <w:t>Sz</w:t>
+            </w:r>
+            <w:r>
+              <w:rPr>
+                <w:rFonts w:cs="Times New Roman"/>
+                <w:vertAlign w:val="subscript"/>
+              </w:rPr>
+              <w:t>3</w:t>
+            </w:r>
+          </w:p>
+        </w:tc>
+        <w:tc>
+          <w:tcPr>
+            <w:tcW w:w="1134" w:type="dxa"/>
+          </w:tcPr>
+          <w:p>
+            <w:pPr>
+              <w:jc w:val="center"/>
+              <w:rPr>
+                <w:rFonts w:cs="Times New Roman"/>
+              </w:rPr>
+            </w:pPr>
+            <w:r>
+              <w:rPr>
+                <w:rFonts w:cs="Times New Roman"/>
+              </w:rPr>
+              <w:t>Imm</w:t>
+            </w:r>
+            <w:r>
+              <w:rPr>
+                <w:rFonts w:cs="Times New Roman"/>
+                <w:vertAlign w:val="subscript"/>
+              </w:rPr>
+              <w:t>6</w:t>
+            </w:r>
+          </w:p>
+        </w:tc>
+        <w:tc>
+          <w:tcPr>
+            <w:tcW w:w="1134" w:type="dxa"/>
+          </w:tcPr>
+          <w:p>
+            <w:pPr>
+              <w:jc w:val="center"/>
+              <w:rPr>
+                <w:rFonts w:cs="Times New Roman"/>
+              </w:rPr>
+            </w:pPr>
+            <w:r>
+              <w:rPr>
+                <w:rFonts w:cs="Times New Roman"/>
+              </w:rPr>
+              <w:t>Rb</w:t>
+            </w:r>
+            <w:r>
+              <w:rPr>
+                <w:rFonts w:cs="Times New Roman"/>
+                <w:vertAlign w:val="subscript"/>
+              </w:rPr>
+              <w:t>6</w:t>
+            </w:r>
+          </w:p>
+        </w:tc>
+        <w:tc>
+          <w:tcPr>
+            <w:tcW w:w="1079" w:type="dxa"/>
+          </w:tcPr>
+          <w:p>
+            <w:pPr>
+              <w:jc w:val="center"/>
+              <w:rPr>
+                <w:rFonts w:cs="Times New Roman"/>
+              </w:rPr>
+            </w:pPr>
+            <w:r>
+              <w:rPr>
+                <w:rFonts w:cs="Times New Roman"/>
+              </w:rPr>
+              <w:t>Ra</w:t>
+            </w:r>
+            <w:r>
+              <w:rPr>
+                <w:rFonts w:cs="Times New Roman"/>
+                <w:vertAlign w:val="subscript"/>
+              </w:rPr>
+              <w:t>6</w:t>
+            </w:r>
+          </w:p>
+        </w:tc>
+        <w:tc>
+          <w:tcPr>
+            <w:tcW w:w="1319" w:type="dxa"/>
+          </w:tcPr>
+          <w:p>
+            <w:pPr>
+              <w:jc w:val="center"/>
+              <w:rPr>
+                <w:rFonts w:cs="Times New Roman"/>
+              </w:rPr>
+            </w:pPr>
+            <w:r>
+              <w:rPr>
+                <w:rFonts w:cs="Times New Roman"/>
+              </w:rPr>
+              <w:t>02h</w:t>
+            </w:r>
+            <w:r>
+              <w:rPr>
+                <w:rFonts w:cs="Times New Roman"/>
+                <w:vertAlign w:val="subscript"/>
+              </w:rPr>
+              <w:t>8</w:t>
+            </w:r>
+          </w:p>
+        </w:tc>
+      </w:tr>
+    </w:tbl>
+    <w:p>
+      <w:pPr>
+        <w:ind w:left="720"/>
+        <w:rPr>
+          <w:rFonts w:cs="Times New Roman"/>
+        </w:rPr>
+      </w:pPr>
+    </w:p>
+    <w:tbl>
+      <w:tblPr>
+        <w:tblStyle w:val="TableGrid"/>
+        <w:tblW w:w="0" w:type="auto"/>
+        <w:tblInd w:w="720" w:type="dxa"/>
+        <w:tblLook w:val="04A0" w:firstRow="1" w:lastRow="0" w:firstColumn="1" w:lastColumn="0" w:noHBand="0" w:noVBand="1"/>
+      </w:tblPr>
+      <w:tblGrid>
+        <w:gridCol w:w="817"/>
+        <w:gridCol w:w="1701"/>
+      </w:tblGrid>
+      <w:tr>
+        <w:tc>
+          <w:tcPr>
+            <w:tcW w:w="817" w:type="dxa"/>
+            <w:shd w:val="clear" w:color="auto" w:fill="595959" w:themeFill="text1" w:themeFillTint="A6"/>
+          </w:tcPr>
+          <w:p>
+            <w:pPr>
+              <w:jc w:val="center"/>
+              <w:rPr>
+                <w:rFonts w:cs="Times New Roman"/>
+                <w:color w:val="FFFFFF" w:themeColor="background1"/>
+              </w:rPr>
+            </w:pPr>
+            <w:r>
+              <w:rPr>
+                <w:rFonts w:cs="Times New Roman"/>
+                <w:color w:val="FFFFFF" w:themeColor="background1"/>
+              </w:rPr>
+              <w:t>Sz</w:t>
+            </w:r>
+            <w:r>
+              <w:rPr>
+                <w:rFonts w:cs="Times New Roman"/>
+                <w:color w:val="FFFFFF" w:themeColor="background1"/>
+                <w:vertAlign w:val="subscript"/>
+              </w:rPr>
+              <w:t>3</w:t>
+            </w:r>
+          </w:p>
+        </w:tc>
+        <w:tc>
+          <w:tcPr>
+            <w:tcW w:w="1701" w:type="dxa"/>
+            <w:shd w:val="clear" w:color="auto" w:fill="595959" w:themeFill="text1" w:themeFillTint="A6"/>
+          </w:tcPr>
+          <w:p>
+            <w:pPr>
+              <w:rPr>
+                <w:rFonts w:cs="Times New Roman"/>
+                <w:color w:val="FFFFFF" w:themeColor="background1"/>
+              </w:rPr>
+            </w:pPr>
+          </w:p>
+        </w:tc>
+      </w:tr>
+      <w:tr>
+        <w:tc>
+          <w:tcPr>
+            <w:tcW w:w="817" w:type="dxa"/>
+          </w:tcPr>
+          <w:p>
+            <w:pPr>
+              <w:jc w:val="center"/>
+              <w:rPr>
+                <w:rFonts w:cs="Times New Roman"/>
+              </w:rPr>
+            </w:pPr>
+            <w:r>
+              <w:rPr>
+                <w:rFonts w:cs="Times New Roman"/>
+              </w:rPr>
+              <w:t>0</w:t>
+            </w:r>
+          </w:p>
+        </w:tc>
+        <w:tc>
+          <w:tcPr>
+            <w:tcW w:w="1701" w:type="dxa"/>
+          </w:tcPr>
+          <w:p>
+            <w:pPr>
+              <w:rPr>
+                <w:rFonts w:cs="Times New Roman"/>
+              </w:rPr>
+            </w:pPr>
+            <w:r>
+              <w:rPr>
+                <w:rFonts w:cs="Times New Roman"/>
+              </w:rPr>
+              <w:t>Byte</w:t>
+            </w:r>
+          </w:p>
+        </w:tc>
+      </w:tr>
+      <w:tr>
+        <w:tc>
+          <w:tcPr>
+            <w:tcW w:w="817" w:type="dxa"/>
+          </w:tcPr>
+          <w:p>
+            <w:pPr>
+              <w:jc w:val="center"/>
+              <w:rPr>
+                <w:rFonts w:cs="Times New Roman"/>
+              </w:rPr>
+            </w:pPr>
+            <w:r>
+              <w:rPr>
+                <w:rFonts w:cs="Times New Roman"/>
+              </w:rPr>
+              <w:t>1</w:t>
+            </w:r>
+          </w:p>
+        </w:tc>
+        <w:tc>
+          <w:tcPr>
+            <w:tcW w:w="1701" w:type="dxa"/>
+          </w:tcPr>
+          <w:p>
+            <w:pPr>
+              <w:rPr>
+                <w:rFonts w:cs="Times New Roman"/>
+              </w:rPr>
+            </w:pPr>
+            <w:r>
+              <w:rPr>
+                <w:rFonts w:cs="Times New Roman"/>
+              </w:rPr>
+              <w:t>Char</w:t>
+            </w:r>
+          </w:p>
+        </w:tc>
+      </w:tr>
+      <w:tr>
+        <w:tc>
+          <w:tcPr>
+            <w:tcW w:w="817" w:type="dxa"/>
+          </w:tcPr>
+          <w:p>
+            <w:pPr>
+              <w:jc w:val="center"/>
+              <w:rPr>
+                <w:rFonts w:cs="Times New Roman"/>
+              </w:rPr>
+            </w:pPr>
+            <w:r>
+              <w:rPr>
+                <w:rFonts w:cs="Times New Roman"/>
+              </w:rPr>
+              <w:t>2</w:t>
+            </w:r>
+          </w:p>
+        </w:tc>
+        <w:tc>
+          <w:tcPr>
+            <w:tcW w:w="1701" w:type="dxa"/>
+          </w:tcPr>
+          <w:p>
+            <w:pPr>
+              <w:rPr>
+                <w:rFonts w:cs="Times New Roman"/>
+              </w:rPr>
+            </w:pPr>
+            <w:r>
+              <w:rPr>
+                <w:rFonts w:cs="Times New Roman"/>
+              </w:rPr>
+              <w:t>Half</w:t>
+            </w:r>
+          </w:p>
+        </w:tc>
+      </w:tr>
+      <w:tr>
+        <w:tc>
+          <w:tcPr>
+            <w:tcW w:w="817" w:type="dxa"/>
+          </w:tcPr>
+          <w:p>
+            <w:pPr>
+              <w:jc w:val="center"/>
+              <w:rPr>
+                <w:rFonts w:cs="Times New Roman"/>
+              </w:rPr>
+            </w:pPr>
+            <w:r>
+              <w:rPr>
+                <w:rFonts w:cs="Times New Roman"/>
+              </w:rPr>
+              <w:t>3</w:t>
+            </w:r>
+          </w:p>
+        </w:tc>
+        <w:tc>
+          <w:tcPr>
+            <w:tcW w:w="1701" w:type="dxa"/>
+          </w:tcPr>
+          <w:p>
+            <w:pPr>
+              <w:rPr>
+                <w:rFonts w:cs="Times New Roman"/>
+              </w:rPr>
+            </w:pPr>
+            <w:r>
+              <w:rPr>
+                <w:rFonts w:cs="Times New Roman"/>
+              </w:rPr>
+              <w:t>Word</w:t>
+            </w:r>
+            <w:r>
+              <w:rPr>
+                <w:rFonts w:cs="Times New Roman"/>
+                <w:vertAlign w:val="superscript"/>
+              </w:rPr>
+              <w:t>1</w:t>
+            </w:r>
+          </w:p>
+        </w:tc>
+      </w:tr>
+      <w:tr>
+        <w:tc>
+          <w:tcPr>
+            <w:tcW w:w="817" w:type="dxa"/>
+          </w:tcPr>
+          <w:p>
+            <w:pPr>
+              <w:jc w:val="center"/>
+              <w:rPr>
+                <w:rFonts w:cs="Times New Roman"/>
+              </w:rPr>
+            </w:pPr>
+            <w:r>
+              <w:rPr>
+                <w:rFonts w:cs="Times New Roman"/>
+              </w:rPr>
+              <w:t>4</w:t>
+            </w:r>
+          </w:p>
+        </w:tc>
+        <w:tc>
+          <w:tcPr>
+            <w:tcW w:w="1701" w:type="dxa"/>
+          </w:tcPr>
+          <w:p>
+            <w:pPr>
+              <w:rPr>
+                <w:rFonts w:cs="Times New Roman"/>
+              </w:rPr>
+            </w:pPr>
+            <w:r>
+              <w:rPr>
+                <w:rFonts w:cs="Times New Roman"/>
+              </w:rPr>
+              <w:t>Byte Parallel</w:t>
+            </w:r>
+            <w:r>
+              <w:rPr>
+                <w:rFonts w:cs="Times New Roman"/>
+                <w:vertAlign w:val="superscript"/>
+              </w:rPr>
+              <w:t>1</w:t>
+            </w:r>
+          </w:p>
+        </w:tc>
+      </w:tr>
+      <w:tr>
+        <w:tc>
+          <w:tcPr>
+            <w:tcW w:w="817" w:type="dxa"/>
+          </w:tcPr>
+          <w:p>
+            <w:pPr>
+              <w:jc w:val="center"/>
+              <w:rPr>
+                <w:rFonts w:cs="Times New Roman"/>
+              </w:rPr>
+            </w:pPr>
+            <w:r>
+              <w:rPr>
+                <w:rFonts w:cs="Times New Roman"/>
+              </w:rPr>
+              <w:t>5</w:t>
+            </w:r>
+          </w:p>
+        </w:tc>
+        <w:tc>
+          <w:tcPr>
+            <w:tcW w:w="1701" w:type="dxa"/>
+          </w:tcPr>
+          <w:p>
+            <w:pPr>
+              <w:rPr>
+                <w:rFonts w:cs="Times New Roman"/>
+              </w:rPr>
+            </w:pPr>
+            <w:r>
+              <w:rPr>
+                <w:rFonts w:cs="Times New Roman"/>
+              </w:rPr>
+              <w:t>Char Parallel</w:t>
+            </w:r>
+            <w:r>
+              <w:rPr>
+                <w:rFonts w:cs="Times New Roman"/>
+                <w:vertAlign w:val="superscript"/>
+              </w:rPr>
+              <w:t>1</w:t>
+            </w:r>
+          </w:p>
+        </w:tc>
+      </w:tr>
+      <w:tr>
+        <w:tc>
+          <w:tcPr>
+            <w:tcW w:w="817" w:type="dxa"/>
+          </w:tcPr>
+          <w:p>
+            <w:pPr>
+              <w:jc w:val="center"/>
+              <w:rPr>
+                <w:rFonts w:cs="Times New Roman"/>
+              </w:rPr>
+            </w:pPr>
+            <w:r>
+              <w:rPr>
+                <w:rFonts w:cs="Times New Roman"/>
+              </w:rPr>
+              <w:t>6</w:t>
+            </w:r>
+          </w:p>
+        </w:tc>
+        <w:tc>
+          <w:tcPr>
+            <w:tcW w:w="1701" w:type="dxa"/>
+          </w:tcPr>
+          <w:p>
+            <w:pPr>
+              <w:rPr>
+                <w:rFonts w:cs="Times New Roman"/>
+              </w:rPr>
+            </w:pPr>
+            <w:r>
+              <w:rPr>
+                <w:rFonts w:cs="Times New Roman"/>
+              </w:rPr>
+              <w:t>Half Parallel</w:t>
+            </w:r>
+            <w:r>
+              <w:rPr>
+                <w:rFonts w:cs="Times New Roman"/>
+                <w:vertAlign w:val="superscript"/>
+              </w:rPr>
+              <w:t>1</w:t>
+            </w:r>
+          </w:p>
+        </w:tc>
+      </w:tr>
+      <w:tr>
+        <w:tc>
+          <w:tcPr>
+            <w:tcW w:w="817" w:type="dxa"/>
+          </w:tcPr>
+          <w:p>
+            <w:pPr>
+              <w:jc w:val="center"/>
+              <w:rPr>
+                <w:rFonts w:cs="Times New Roman"/>
+              </w:rPr>
+            </w:pPr>
+            <w:r>
+              <w:rPr>
+                <w:rFonts w:cs="Times New Roman"/>
+              </w:rPr>
+              <w:t>7</w:t>
+            </w:r>
+          </w:p>
+        </w:tc>
+        <w:tc>
+          <w:tcPr>
+            <w:tcW w:w="1701" w:type="dxa"/>
+          </w:tcPr>
+          <w:p>
+            <w:pPr>
+              <w:rPr>
+                <w:rFonts w:cs="Times New Roman"/>
+              </w:rPr>
+            </w:pPr>
+            <w:r>
+              <w:rPr>
+                <w:rFonts w:cs="Times New Roman"/>
+              </w:rPr>
+              <w:t>Word</w:t>
+            </w:r>
+            <w:r>
+              <w:rPr>
+                <w:rFonts w:cs="Times New Roman"/>
+                <w:vertAlign w:val="superscript"/>
+              </w:rPr>
+              <w:t>1</w:t>
+            </w:r>
+          </w:p>
+        </w:tc>
+      </w:tr>
+    </w:tbl>
+    <w:p>
+      <w:pPr>
+        <w:ind w:left="720"/>
+        <w:rPr>
+          <w:rFonts w:cs="Times New Roman"/>
+        </w:rPr>
+      </w:pPr>
+    </w:p>
+    <w:p>
+      <w:pPr>
+        <w:rPr>
+          <w:rFonts w:cs="Times New Roman"/>
+        </w:rPr>
+      </w:pPr>
+      <w:r>
+        <w:rPr>
+          <w:rFonts w:cs="Times New Roman"/>
+        </w:rPr>
+        <w:t>Compressed Instruction Format:</w:t>
+      </w:r>
+    </w:p>
+    <w:p>
+      <w:pPr>
+        <w:ind w:left="720"/>
+        <w:rPr>
+          <w:rFonts w:cs="Times New Roman"/>
+        </w:rPr>
+      </w:pPr>
+      <w:r>
+        <w:rPr>
+          <w:rFonts w:cs="Times New Roman"/>
+        </w:rPr>
+        <w:t>There is no compressed instruction format for this instruction. See SHL for a compressed version of the left shift instruction.</w:t>
+      </w:r>
+    </w:p>
+    <w:p>
+      <w:pPr>
+        <w:rPr>
+          <w:rFonts w:cs="Times New Roman"/>
+        </w:rPr>
+      </w:pPr>
+      <w:r>
+        <w:rPr>
+          <w:rFonts w:cs="Times New Roman"/>
+        </w:rPr>
+        <w:t>Clock Cycles: 1</w:t>
+      </w:r>
+    </w:p>
+    <w:p>
+      <w:pPr>
+        <w:rPr>
+          <w:rFonts w:cs="Times New Roman"/>
+        </w:rPr>
+      </w:pPr>
+      <w:r>
+        <w:rPr>
+          <w:rStyle w:val="Strong"/>
+        </w:rPr>
+        <w:t xml:space="preserve">Execution Units: </w:t>
+      </w:r>
+      <w:r>
+        <w:rPr>
+          <w:rFonts w:cs="Times New Roman"/>
+        </w:rPr>
+        <w:t>ALU #0 Only</w:t>
+      </w:r>
+    </w:p>
+    <w:p>
+      <w:pPr>
+        <w:rPr>
+          <w:rFonts w:cs="Times New Roman"/>
+        </w:rPr>
+      </w:pPr>
+      <w:r>
+        <w:rPr>
+          <w:rFonts w:cs="Times New Roman"/>
+        </w:rPr>
+        <w:t xml:space="preserve">Exceptions: </w:t>
+      </w:r>
+    </w:p>
+    <w:p>
+      <w:pPr>
+        <w:ind w:left="720"/>
+      </w:pPr>
+      <w:r>
+        <w:t>An overflow exception may result if the bits shifted out from the MSB are not the same as the resulting sign bit and the exception is enabled in the AEC register. Exceptions are only caused by a word size operation.</w:t>
       </w:r>
     </w:p>
     <w:p>
@@ -10014,13 +12092,13 @@
         <w:tblLook w:val="04A0" w:firstRow="1" w:lastRow="0" w:firstColumn="1" w:lastColumn="0" w:noHBand="0" w:noVBand="1"/>
       </w:tblPr>
       <w:tblGrid>
-        <w:gridCol w:w="567"/>
-        <w:gridCol w:w="1418"/>
+        <w:gridCol w:w="880"/>
+        <w:gridCol w:w="1417"/>
       </w:tblGrid>
       <w:tr>
         <w:tc>
           <w:tcPr>
-            <w:tcW w:w="567" w:type="dxa"/>
+            <w:tcW w:w="880" w:type="dxa"/>
             <w:shd w:val="clear" w:color="auto" w:fill="262626" w:themeFill="text1" w:themeFillTint="D9"/>
           </w:tcPr>
           <w:p>
@@ -10050,7 +12128,7 @@
         </w:tc>
         <w:tc>
           <w:tcPr>
-            <w:tcW w:w="1418" w:type="dxa"/>
+            <w:tcW w:w="1417" w:type="dxa"/>
             <w:shd w:val="clear" w:color="auto" w:fill="262626" w:themeFill="text1" w:themeFillTint="D9"/>
           </w:tcPr>
           <w:p>
@@ -10073,7 +12151,7 @@
       <w:tr>
         <w:tc>
           <w:tcPr>
-            <w:tcW w:w="567" w:type="dxa"/>
+            <w:tcW w:w="880" w:type="dxa"/>
           </w:tcPr>
           <w:p>
             <w:pPr>
@@ -10092,7 +12170,7 @@
         </w:tc>
         <w:tc>
           <w:tcPr>
-            <w:tcW w:w="1418" w:type="dxa"/>
+            <w:tcW w:w="1417" w:type="dxa"/>
           </w:tcPr>
           <w:p>
             <w:pPr>
@@ -10112,7 +12190,7 @@
       <w:tr>
         <w:tc>
           <w:tcPr>
-            <w:tcW w:w="567" w:type="dxa"/>
+            <w:tcW w:w="880" w:type="dxa"/>
           </w:tcPr>
           <w:p>
             <w:pPr>
@@ -10131,7 +12209,7 @@
         </w:tc>
         <w:tc>
           <w:tcPr>
-            <w:tcW w:w="1418" w:type="dxa"/>
+            <w:tcW w:w="1417" w:type="dxa"/>
           </w:tcPr>
           <w:p>
             <w:pPr>
@@ -10151,7 +12229,7 @@
       <w:tr>
         <w:tc>
           <w:tcPr>
-            <w:tcW w:w="567" w:type="dxa"/>
+            <w:tcW w:w="880" w:type="dxa"/>
           </w:tcPr>
           <w:p>
             <w:pPr>
@@ -10170,7 +12248,7 @@
         </w:tc>
         <w:tc>
           <w:tcPr>
-            <w:tcW w:w="1418" w:type="dxa"/>
+            <w:tcW w:w="1417" w:type="dxa"/>
           </w:tcPr>
           <w:p>
             <w:pPr>
@@ -10190,7 +12268,7 @@
       <w:tr>
         <w:tc>
           <w:tcPr>
-            <w:tcW w:w="567" w:type="dxa"/>
+            <w:tcW w:w="880" w:type="dxa"/>
           </w:tcPr>
           <w:p>
             <w:pPr>
@@ -10209,7 +12287,7 @@
         </w:tc>
         <w:tc>
           <w:tcPr>
-            <w:tcW w:w="1418" w:type="dxa"/>
+            <w:tcW w:w="1417" w:type="dxa"/>
           </w:tcPr>
           <w:p>
             <w:pPr>
@@ -10229,7 +12307,7 @@
       <w:tr>
         <w:tc>
           <w:tcPr>
-            <w:tcW w:w="567" w:type="dxa"/>
+            <w:tcW w:w="880" w:type="dxa"/>
           </w:tcPr>
           <w:p>
             <w:pPr>
@@ -10244,140 +12322,29 @@
               </w:rPr>
               <w:t>4</w:t>
             </w:r>
-          </w:p>
-        </w:tc>
-        <w:tc>
-          <w:tcPr>
-            <w:tcW w:w="1418" w:type="dxa"/>
-          </w:tcPr>
-          <w:p>
-            <w:pPr>
-              <w:rPr>
-                <w:rFonts w:cs="Times New Roman"/>
-              </w:rPr>
-            </w:pPr>
-            <w:r>
-              <w:rPr>
-                <w:rFonts w:cs="Times New Roman"/>
-              </w:rPr>
-              <w:t>64 to 79</w:t>
-            </w:r>
-          </w:p>
-        </w:tc>
-      </w:tr>
-      <w:tr>
-        <w:tc>
-          <w:tcPr>
-            <w:tcW w:w="567" w:type="dxa"/>
-          </w:tcPr>
-          <w:p>
-            <w:pPr>
-              <w:jc w:val="center"/>
-              <w:rPr>
-                <w:rFonts w:cs="Times New Roman"/>
-              </w:rPr>
-            </w:pPr>
-            <w:r>
-              <w:rPr>
-                <w:rFonts w:cs="Times New Roman"/>
-              </w:rPr>
-              <w:t>5</w:t>
-            </w:r>
-          </w:p>
-        </w:tc>
-        <w:tc>
-          <w:tcPr>
-            <w:tcW w:w="1418" w:type="dxa"/>
-          </w:tcPr>
-          <w:p>
-            <w:pPr>
-              <w:rPr>
-                <w:rFonts w:cs="Times New Roman"/>
-              </w:rPr>
-            </w:pPr>
-            <w:r>
-              <w:rPr>
-                <w:rFonts w:cs="Times New Roman"/>
-              </w:rPr>
-              <w:t>80 to 95</w:t>
-            </w:r>
-          </w:p>
-        </w:tc>
-      </w:tr>
-      <w:tr>
-        <w:tc>
-          <w:tcPr>
-            <w:tcW w:w="567" w:type="dxa"/>
-          </w:tcPr>
-          <w:p>
-            <w:pPr>
-              <w:jc w:val="center"/>
-              <w:rPr>
-                <w:rFonts w:cs="Times New Roman"/>
-              </w:rPr>
-            </w:pPr>
-            <w:r>
-              <w:rPr>
-                <w:rFonts w:cs="Times New Roman"/>
-              </w:rPr>
-              <w:t>6</w:t>
-            </w:r>
-          </w:p>
-        </w:tc>
-        <w:tc>
-          <w:tcPr>
-            <w:tcW w:w="1418" w:type="dxa"/>
-          </w:tcPr>
-          <w:p>
-            <w:pPr>
-              <w:rPr>
-                <w:rFonts w:cs="Times New Roman"/>
-              </w:rPr>
-            </w:pPr>
-            <w:r>
-              <w:rPr>
-                <w:rFonts w:cs="Times New Roman"/>
-              </w:rPr>
-              <w:t>96 to 111</w:t>
-            </w:r>
-          </w:p>
-        </w:tc>
-      </w:tr>
-      <w:tr>
-        <w:tc>
-          <w:tcPr>
-            <w:tcW w:w="567" w:type="dxa"/>
-          </w:tcPr>
-          <w:p>
-            <w:pPr>
-              <w:jc w:val="center"/>
-              <w:rPr>
-                <w:rFonts w:cs="Times New Roman"/>
-              </w:rPr>
-            </w:pPr>
-            <w:r>
-              <w:rPr>
-                <w:rFonts w:cs="Times New Roman"/>
-              </w:rPr>
-              <w:t>7</w:t>
-            </w:r>
-          </w:p>
-        </w:tc>
-        <w:tc>
-          <w:tcPr>
-            <w:tcW w:w="1418" w:type="dxa"/>
-          </w:tcPr>
-          <w:p>
-            <w:pPr>
-              <w:rPr>
-                <w:rFonts w:cs="Times New Roman"/>
-              </w:rPr>
-            </w:pPr>
-            <w:r>
-              <w:rPr>
-                <w:rFonts w:cs="Times New Roman"/>
-              </w:rPr>
-              <w:t>112 to 127</w:t>
+            <w:r>
+              <w:rPr>
+                <w:rFonts w:cs="Times New Roman"/>
+              </w:rPr>
+              <w:t xml:space="preserve"> to 7</w:t>
+            </w:r>
+          </w:p>
+        </w:tc>
+        <w:tc>
+          <w:tcPr>
+            <w:tcW w:w="1417" w:type="dxa"/>
+          </w:tcPr>
+          <w:p>
+            <w:pPr>
+              <w:rPr>
+                <w:rFonts w:cs="Times New Roman"/>
+              </w:rPr>
+            </w:pPr>
+            <w:r>
+              <w:rPr>
+                <w:rFonts w:cs="Times New Roman"/>
+              </w:rPr>
+              <w:t>reserved</w:t>
             </w:r>
           </w:p>
         </w:tc>
@@ -11100,6 +13067,13 @@
               </w:rPr>
               <w:t>Word</w:t>
             </w:r>
+            <w:r>
+              <w:rPr>
+                <w:rFonts w:cs="Times New Roman"/>
+                <w:vertAlign w:val="superscript"/>
+              </w:rPr>
+              <w:t>1</w:t>
+            </w:r>
           </w:p>
         </w:tc>
       </w:tr>
@@ -11139,6 +13113,13 @@
               </w:rPr>
               <w:t>Byte Parallel</w:t>
             </w:r>
+            <w:r>
+              <w:rPr>
+                <w:rFonts w:cs="Times New Roman"/>
+                <w:vertAlign w:val="superscript"/>
+              </w:rPr>
+              <w:t>1</w:t>
+            </w:r>
           </w:p>
         </w:tc>
       </w:tr>
@@ -11178,6 +13159,13 @@
               </w:rPr>
               <w:t>Char Parallel</w:t>
             </w:r>
+            <w:r>
+              <w:rPr>
+                <w:rFonts w:cs="Times New Roman"/>
+                <w:vertAlign w:val="superscript"/>
+              </w:rPr>
+              <w:t>1</w:t>
+            </w:r>
           </w:p>
         </w:tc>
       </w:tr>
@@ -11217,6 +13205,13 @@
               </w:rPr>
               <w:t>Half Parallel</w:t>
             </w:r>
+            <w:r>
+              <w:rPr>
+                <w:rFonts w:cs="Times New Roman"/>
+                <w:vertAlign w:val="superscript"/>
+              </w:rPr>
+              <w:t>1</w:t>
+            </w:r>
           </w:p>
         </w:tc>
       </w:tr>
@@ -11255,6 +13250,13 @@
                 <w:rFonts w:cs="Times New Roman"/>
               </w:rPr>
               <w:t>Word</w:t>
+            </w:r>
+            <w:r>
+              <w:rPr>
+                <w:rFonts w:cs="Times New Roman"/>
+                <w:vertAlign w:val="superscript"/>
+              </w:rPr>
+              <w:t>1</w:t>
             </w:r>
           </w:p>
         </w:tc>
@@ -11262,10 +13264,24 @@
     </w:tbl>
     <w:p>
       <w:pPr>
+        <w:ind w:left="720"/>
         <w:rPr>
           <w:rFonts w:cs="Times New Roman"/>
         </w:rPr>
       </w:pPr>
+      <w:r>
+        <w:rPr>
+          <w:rFonts w:cs="Times New Roman"/>
+          <w:vertAlign w:val="superscript"/>
+        </w:rPr>
+        <w:t>1</w:t>
+      </w:r>
+      <w:r>
+        <w:rPr>
+          <w:rFonts w:cs="Times New Roman"/>
+        </w:rPr>
+        <w:t xml:space="preserve"> These codes are redundant with each other. They all have the same effect.</w:t>
+      </w:r>
     </w:p>
     <w:p>
       <w:pPr>
@@ -11310,13 +13326,7 @@
               <w:rPr>
                 <w:rFonts w:cs="Times New Roman"/>
               </w:rPr>
-              <w:t>4</w:t>
-            </w:r>
-            <w:r>
-              <w:rPr>
-                <w:rFonts w:cs="Times New Roman"/>
-              </w:rPr>
-              <w:t>h</w:t>
+              <w:t>4h</w:t>
             </w:r>
             <w:r>
               <w:rPr>
@@ -11446,6 +13456,202 @@
         </w:rPr>
         <w:t>The immediate value is sign extended on the left before use.</w:t>
       </w:r>
+    </w:p>
+    <w:tbl>
+      <w:tblPr>
+        <w:tblStyle w:val="TableGrid"/>
+        <w:tblW w:w="0" w:type="auto"/>
+        <w:tblInd w:w="704" w:type="dxa"/>
+        <w:tblLook w:val="04A0" w:firstRow="1" w:lastRow="0" w:firstColumn="1" w:lastColumn="0" w:noHBand="0" w:noVBand="1"/>
+      </w:tblPr>
+      <w:tblGrid>
+        <w:gridCol w:w="992"/>
+        <w:gridCol w:w="567"/>
+        <w:gridCol w:w="993"/>
+        <w:gridCol w:w="567"/>
+        <w:gridCol w:w="425"/>
+        <w:gridCol w:w="1134"/>
+      </w:tblGrid>
+      <w:tr>
+        <w:tc>
+          <w:tcPr>
+            <w:tcW w:w="992" w:type="dxa"/>
+          </w:tcPr>
+          <w:p>
+            <w:pPr>
+              <w:jc w:val="center"/>
+              <w:rPr>
+                <w:rFonts w:cs="Times New Roman"/>
+              </w:rPr>
+            </w:pPr>
+            <w:r>
+              <w:rPr>
+                <w:rFonts w:cs="Times New Roman"/>
+              </w:rPr>
+              <w:t>4h</w:t>
+            </w:r>
+            <w:r>
+              <w:rPr>
+                <w:rFonts w:cs="Times New Roman"/>
+                <w:vertAlign w:val="subscript"/>
+              </w:rPr>
+              <w:t>4</w:t>
+            </w:r>
+          </w:p>
+        </w:tc>
+        <w:tc>
+          <w:tcPr>
+            <w:tcW w:w="567" w:type="dxa"/>
+          </w:tcPr>
+          <w:p>
+            <w:pPr>
+              <w:jc w:val="center"/>
+              <w:rPr>
+                <w:rFonts w:cs="Times New Roman"/>
+              </w:rPr>
+            </w:pPr>
+            <w:r>
+              <w:rPr>
+                <w:rFonts w:cs="Times New Roman"/>
+              </w:rPr>
+              <w:t>2</w:t>
+            </w:r>
+            <w:r>
+              <w:rPr>
+                <w:rFonts w:cs="Times New Roman"/>
+                <w:vertAlign w:val="subscript"/>
+              </w:rPr>
+              <w:t>2</w:t>
+            </w:r>
+          </w:p>
+        </w:tc>
+        <w:tc>
+          <w:tcPr>
+            <w:tcW w:w="993" w:type="dxa"/>
+          </w:tcPr>
+          <w:p>
+            <w:pPr>
+              <w:jc w:val="center"/>
+              <w:rPr>
+                <w:rFonts w:cs="Times New Roman"/>
+              </w:rPr>
+            </w:pPr>
+            <w:r>
+              <w:rPr>
+                <w:rFonts w:cs="Times New Roman"/>
+              </w:rPr>
+              <w:t>Rb</w:t>
+            </w:r>
+            <w:r>
+              <w:rPr>
+                <w:rFonts w:cs="Times New Roman"/>
+                <w:vertAlign w:val="subscript"/>
+              </w:rPr>
+              <w:t>4</w:t>
+            </w:r>
+          </w:p>
+        </w:tc>
+        <w:tc>
+          <w:tcPr>
+            <w:tcW w:w="567" w:type="dxa"/>
+          </w:tcPr>
+          <w:p>
+            <w:pPr>
+              <w:jc w:val="center"/>
+              <w:rPr>
+                <w:rFonts w:cs="Times New Roman"/>
+              </w:rPr>
+            </w:pPr>
+            <w:r>
+              <w:rPr>
+                <w:rFonts w:cs="Times New Roman"/>
+              </w:rPr>
+              <w:t>2</w:t>
+            </w:r>
+            <w:r>
+              <w:rPr>
+                <w:rFonts w:cs="Times New Roman"/>
+                <w:vertAlign w:val="subscript"/>
+              </w:rPr>
+              <w:t>2</w:t>
+            </w:r>
+          </w:p>
+        </w:tc>
+        <w:tc>
+          <w:tcPr>
+            <w:tcW w:w="425" w:type="dxa"/>
+          </w:tcPr>
+          <w:p>
+            <w:pPr>
+              <w:jc w:val="center"/>
+              <w:rPr>
+                <w:rFonts w:cs="Times New Roman"/>
+              </w:rPr>
+            </w:pPr>
+            <w:r>
+              <w:rPr>
+                <w:rFonts w:cs="Times New Roman"/>
+              </w:rPr>
+              <w:t>3</w:t>
+            </w:r>
+            <w:r>
+              <w:rPr>
+                <w:rFonts w:cs="Times New Roman"/>
+                <w:vertAlign w:val="subscript"/>
+              </w:rPr>
+              <w:t>2</w:t>
+            </w:r>
+          </w:p>
+        </w:tc>
+        <w:tc>
+          <w:tcPr>
+            <w:tcW w:w="1134" w:type="dxa"/>
+          </w:tcPr>
+          <w:p>
+            <w:pPr>
+              <w:jc w:val="center"/>
+              <w:rPr>
+                <w:rFonts w:cs="Times New Roman"/>
+              </w:rPr>
+            </w:pPr>
+            <w:r>
+              <w:rPr>
+                <w:rFonts w:cs="Times New Roman"/>
+              </w:rPr>
+              <w:t>Ra/Rt</w:t>
+            </w:r>
+            <w:r>
+              <w:rPr>
+                <w:rFonts w:cs="Times New Roman"/>
+                <w:vertAlign w:val="subscript"/>
+              </w:rPr>
+              <w:t>4</w:t>
+            </w:r>
+          </w:p>
+        </w:tc>
+      </w:tr>
+    </w:tbl>
+    <w:p>
+      <w:pPr>
+        <w:ind w:left="720"/>
+        <w:rPr>
+          <w:rFonts w:cs="Times New Roman"/>
+        </w:rPr>
+      </w:pPr>
+      <w:r>
+        <w:rPr>
+          <w:rFonts w:cs="Times New Roman"/>
+        </w:rPr>
+        <w:t xml:space="preserve">Rt = Rt | </w:t>
+      </w:r>
+      <w:proofErr w:type="spellStart"/>
+      <w:r>
+        <w:rPr>
+          <w:rFonts w:cs="Times New Roman"/>
+        </w:rPr>
+        <w:t>Rb</w:t>
+      </w:r>
+      <w:proofErr w:type="spellEnd"/>
     </w:p>
     <w:tbl>
       <w:tblPr>
@@ -12263,6 +14469,7 @@
         <w:rPr>
           <w:rFonts w:cs="Times New Roman"/>
         </w:rPr>
+        <w:lastRenderedPageBreak/>
         <w:t>Instruction Format:</w:t>
       </w:r>
     </w:p>
@@ -12277,7 +14484,6 @@
         <w:rPr>
           <w:rFonts w:cs="Times New Roman"/>
         </w:rPr>
-        <w:lastRenderedPageBreak/>
         <w:t xml:space="preserve">This format performs the ‘or’ operation with an immediate value to one of </w:t>
       </w:r>
       <w:r>
@@ -12505,13 +14711,13 @@
         <w:tblLook w:val="04A0" w:firstRow="1" w:lastRow="0" w:firstColumn="1" w:lastColumn="0" w:noHBand="0" w:noVBand="1"/>
       </w:tblPr>
       <w:tblGrid>
-        <w:gridCol w:w="567"/>
-        <w:gridCol w:w="1418"/>
+        <w:gridCol w:w="880"/>
+        <w:gridCol w:w="1417"/>
       </w:tblGrid>
       <w:tr>
         <w:tc>
           <w:tcPr>
-            <w:tcW w:w="567" w:type="dxa"/>
+            <w:tcW w:w="880" w:type="dxa"/>
             <w:shd w:val="clear" w:color="auto" w:fill="262626" w:themeFill="text1" w:themeFillTint="D9"/>
           </w:tcPr>
           <w:p>
@@ -12541,7 +14747,7 @@
         </w:tc>
         <w:tc>
           <w:tcPr>
-            <w:tcW w:w="1418" w:type="dxa"/>
+            <w:tcW w:w="1417" w:type="dxa"/>
             <w:shd w:val="clear" w:color="auto" w:fill="262626" w:themeFill="text1" w:themeFillTint="D9"/>
           </w:tcPr>
           <w:p>
@@ -12564,7 +14770,7 @@
       <w:tr>
         <w:tc>
           <w:tcPr>
-            <w:tcW w:w="567" w:type="dxa"/>
+            <w:tcW w:w="880" w:type="dxa"/>
           </w:tcPr>
           <w:p>
             <w:pPr>
@@ -12583,7 +14789,7 @@
         </w:tc>
         <w:tc>
           <w:tcPr>
-            <w:tcW w:w="1418" w:type="dxa"/>
+            <w:tcW w:w="1417" w:type="dxa"/>
           </w:tcPr>
           <w:p>
             <w:pPr>
@@ -12603,7 +14809,7 @@
       <w:tr>
         <w:tc>
           <w:tcPr>
-            <w:tcW w:w="567" w:type="dxa"/>
+            <w:tcW w:w="880" w:type="dxa"/>
           </w:tcPr>
           <w:p>
             <w:pPr>
@@ -12622,7 +14828,7 @@
         </w:tc>
         <w:tc>
           <w:tcPr>
-            <w:tcW w:w="1418" w:type="dxa"/>
+            <w:tcW w:w="1417" w:type="dxa"/>
           </w:tcPr>
           <w:p>
             <w:pPr>
@@ -12642,7 +14848,7 @@
       <w:tr>
         <w:tc>
           <w:tcPr>
-            <w:tcW w:w="567" w:type="dxa"/>
+            <w:tcW w:w="880" w:type="dxa"/>
           </w:tcPr>
           <w:p>
             <w:pPr>
@@ -12661,7 +14867,7 @@
         </w:tc>
         <w:tc>
           <w:tcPr>
-            <w:tcW w:w="1418" w:type="dxa"/>
+            <w:tcW w:w="1417" w:type="dxa"/>
           </w:tcPr>
           <w:p>
             <w:pPr>
@@ -12681,7 +14887,7 @@
       <w:tr>
         <w:tc>
           <w:tcPr>
-            <w:tcW w:w="567" w:type="dxa"/>
+            <w:tcW w:w="880" w:type="dxa"/>
           </w:tcPr>
           <w:p>
             <w:pPr>
@@ -12700,7 +14906,7 @@
         </w:tc>
         <w:tc>
           <w:tcPr>
-            <w:tcW w:w="1418" w:type="dxa"/>
+            <w:tcW w:w="1417" w:type="dxa"/>
           </w:tcPr>
           <w:p>
             <w:pPr>
@@ -12720,7 +14926,7 @@
       <w:tr>
         <w:tc>
           <w:tcPr>
-            <w:tcW w:w="567" w:type="dxa"/>
+            <w:tcW w:w="880" w:type="dxa"/>
           </w:tcPr>
           <w:p>
             <w:pPr>
@@ -12735,140 +14941,29 @@
               </w:rPr>
               <w:t>4</w:t>
             </w:r>
-          </w:p>
-        </w:tc>
-        <w:tc>
-          <w:tcPr>
-            <w:tcW w:w="1418" w:type="dxa"/>
-          </w:tcPr>
-          <w:p>
-            <w:pPr>
-              <w:rPr>
-                <w:rFonts w:cs="Times New Roman"/>
-              </w:rPr>
-            </w:pPr>
-            <w:r>
-              <w:rPr>
-                <w:rFonts w:cs="Times New Roman"/>
-              </w:rPr>
-              <w:t>64 to 79</w:t>
-            </w:r>
-          </w:p>
-        </w:tc>
-      </w:tr>
-      <w:tr>
-        <w:tc>
-          <w:tcPr>
-            <w:tcW w:w="567" w:type="dxa"/>
-          </w:tcPr>
-          <w:p>
-            <w:pPr>
-              <w:jc w:val="center"/>
-              <w:rPr>
-                <w:rFonts w:cs="Times New Roman"/>
-              </w:rPr>
-            </w:pPr>
-            <w:r>
-              <w:rPr>
-                <w:rFonts w:cs="Times New Roman"/>
-              </w:rPr>
-              <w:t>5</w:t>
-            </w:r>
-          </w:p>
-        </w:tc>
-        <w:tc>
-          <w:tcPr>
-            <w:tcW w:w="1418" w:type="dxa"/>
-          </w:tcPr>
-          <w:p>
-            <w:pPr>
-              <w:rPr>
-                <w:rFonts w:cs="Times New Roman"/>
-              </w:rPr>
-            </w:pPr>
-            <w:r>
-              <w:rPr>
-                <w:rFonts w:cs="Times New Roman"/>
-              </w:rPr>
-              <w:t>80 to 95</w:t>
-            </w:r>
-          </w:p>
-        </w:tc>
-      </w:tr>
-      <w:tr>
-        <w:tc>
-          <w:tcPr>
-            <w:tcW w:w="567" w:type="dxa"/>
-          </w:tcPr>
-          <w:p>
-            <w:pPr>
-              <w:jc w:val="center"/>
-              <w:rPr>
-                <w:rFonts w:cs="Times New Roman"/>
-              </w:rPr>
-            </w:pPr>
-            <w:r>
-              <w:rPr>
-                <w:rFonts w:cs="Times New Roman"/>
-              </w:rPr>
-              <w:t>6</w:t>
-            </w:r>
-          </w:p>
-        </w:tc>
-        <w:tc>
-          <w:tcPr>
-            <w:tcW w:w="1418" w:type="dxa"/>
-          </w:tcPr>
-          <w:p>
-            <w:pPr>
-              <w:rPr>
-                <w:rFonts w:cs="Times New Roman"/>
-              </w:rPr>
-            </w:pPr>
-            <w:r>
-              <w:rPr>
-                <w:rFonts w:cs="Times New Roman"/>
-              </w:rPr>
-              <w:t>96 to 111</w:t>
-            </w:r>
-          </w:p>
-        </w:tc>
-      </w:tr>
-      <w:tr>
-        <w:tc>
-          <w:tcPr>
-            <w:tcW w:w="567" w:type="dxa"/>
-          </w:tcPr>
-          <w:p>
-            <w:pPr>
-              <w:jc w:val="center"/>
-              <w:rPr>
-                <w:rFonts w:cs="Times New Roman"/>
-              </w:rPr>
-            </w:pPr>
-            <w:r>
-              <w:rPr>
-                <w:rFonts w:cs="Times New Roman"/>
-              </w:rPr>
-              <w:t>7</w:t>
-            </w:r>
-          </w:p>
-        </w:tc>
-        <w:tc>
-          <w:tcPr>
-            <w:tcW w:w="1418" w:type="dxa"/>
-          </w:tcPr>
-          <w:p>
-            <w:pPr>
-              <w:rPr>
-                <w:rFonts w:cs="Times New Roman"/>
-              </w:rPr>
-            </w:pPr>
-            <w:r>
-              <w:rPr>
-                <w:rFonts w:cs="Times New Roman"/>
-              </w:rPr>
-              <w:t>112 to 127</w:t>
+            <w:r>
+              <w:rPr>
+                <w:rFonts w:cs="Times New Roman"/>
+              </w:rPr>
+              <w:t xml:space="preserve"> to 7</w:t>
+            </w:r>
+          </w:p>
+        </w:tc>
+        <w:tc>
+          <w:tcPr>
+            <w:tcW w:w="1417" w:type="dxa"/>
+          </w:tcPr>
+          <w:p>
+            <w:pPr>
+              <w:rPr>
+                <w:rFonts w:cs="Times New Roman"/>
+              </w:rPr>
+            </w:pPr>
+            <w:r>
+              <w:rPr>
+                <w:rFonts w:cs="Times New Roman"/>
+              </w:rPr>
+              <w:t>reserved</w:t>
             </w:r>
           </w:p>
         </w:tc>
@@ -13407,6 +15502,1218 @@
         </w:rPr>
         <w:t>Notes:</w:t>
       </w:r>
+    </w:p>
+    <w:p>
+      <w:pPr>
+        <w:rPr>
+          <w:rFonts w:eastAsiaTheme="majorEastAsia" w:cstheme="majorBidi"/>
+          <w:b/>
+          <w:bCs/>
+          <w:sz w:val="40"/>
+          <w:szCs w:val="26"/>
+        </w:rPr>
+      </w:pPr>
+      <w:r>
+        <w:rPr>
+          <w:sz w:val="40"/>
+        </w:rPr>
+        <w:br w:type="page"/>
+      </w:r>
+    </w:p>
+    <w:p>
+      <w:pPr>
+        <w:pStyle w:val="Heading2"/>
+        <w:rPr>
+          <w:sz w:val="40"/>
+        </w:rPr>
+      </w:pPr>
+      <w:r>
+        <w:rPr>
+          <w:sz w:val="40"/>
+        </w:rPr>
+        <w:lastRenderedPageBreak/>
+        <w:t>S</w:t>
+      </w:r>
+      <w:r>
+        <w:rPr>
+          <w:sz w:val="40"/>
+        </w:rPr>
+        <w:t>H</w:t>
+      </w:r>
+      <w:r>
+        <w:rPr>
+          <w:sz w:val="40"/>
+        </w:rPr>
+        <w:t>L – Shift Left</w:t>
+      </w:r>
+    </w:p>
+    <w:p>
+      <w:pPr>
+        <w:rPr>
+          <w:rFonts w:cs="Times New Roman"/>
+        </w:rPr>
+      </w:pPr>
+      <w:r>
+        <w:rPr>
+          <w:rFonts w:cs="Times New Roman"/>
+        </w:rPr>
+        <w:t>Description:</w:t>
+      </w:r>
+    </w:p>
+    <w:p>
+      <w:pPr>
+        <w:ind w:left="720"/>
+        <w:rPr>
+          <w:rFonts w:cs="Times New Roman"/>
+        </w:rPr>
+      </w:pPr>
+      <w:r>
+        <w:rPr>
+          <w:rFonts w:cs="Times New Roman"/>
+        </w:rPr>
+        <w:t>Bits from the source register Ra are shifted</w:t>
+      </w:r>
+      <w:r>
+        <w:rPr>
+          <w:rFonts w:cs="Times New Roman"/>
+        </w:rPr>
+        <w:t xml:space="preserve"> left</w:t>
+      </w:r>
+      <w:r>
+        <w:rPr>
+          <w:rFonts w:cs="Times New Roman"/>
+        </w:rPr>
+        <w:t xml:space="preserve"> by the amount in regist</w:t>
+      </w:r>
+      <w:r>
+        <w:rPr>
+          <w:rFonts w:cs="Times New Roman"/>
+        </w:rPr>
+        <w:t xml:space="preserve">er </w:t>
+      </w:r>
+      <w:proofErr w:type="spellStart"/>
+      <w:r>
+        <w:rPr>
+          <w:rFonts w:cs="Times New Roman"/>
+        </w:rPr>
+        <w:t>Rb</w:t>
+      </w:r>
+      <w:proofErr w:type="spellEnd"/>
+      <w:r>
+        <w:rPr>
+          <w:rFonts w:cs="Times New Roman"/>
+        </w:rPr>
+        <w:t xml:space="preserve"> or an immediate value. A zero is shifted into bit zero</w:t>
+      </w:r>
+      <w:r>
+        <w:rPr>
+          <w:rFonts w:cs="Times New Roman"/>
+        </w:rPr>
+        <w:t>.</w:t>
+      </w:r>
+      <w:r>
+        <w:rPr>
+          <w:rFonts w:cs="Times New Roman"/>
+        </w:rPr>
+        <w:t xml:space="preserve"> The difference between this instruction and a</w:t>
+      </w:r>
+      <w:r>
+        <w:rPr>
+          <w:rFonts w:cs="Times New Roman"/>
+        </w:rPr>
+        <w:t>n</w:t>
+      </w:r>
+      <w:r>
+        <w:rPr>
+          <w:rFonts w:cs="Times New Roman"/>
+        </w:rPr>
+        <w:t xml:space="preserve"> </w:t>
+      </w:r>
+      <w:r>
+        <w:rPr>
+          <w:rFonts w:cs="Times New Roman"/>
+        </w:rPr>
+        <w:t>A</w:t>
+      </w:r>
+      <w:r>
+        <w:rPr>
+          <w:rFonts w:cs="Times New Roman"/>
+        </w:rPr>
+        <w:t>SL instruction is that ASL may cause an arithmetic overflow exception. SHL will never cause an exception.</w:t>
+      </w:r>
+      <w:r>
+        <w:rPr>
+          <w:rFonts w:cs="Times New Roman"/>
+        </w:rPr>
+        <w:t xml:space="preserve"> SHL also has a compressed instruction form which ASL does not.</w:t>
+      </w:r>
+      <w:bookmarkStart w:id="1" w:name="_GoBack"/>
+      <w:bookmarkEnd w:id="1"/>
+    </w:p>
+    <w:p>
+      <w:pPr>
+        <w:rPr>
+          <w:rFonts w:cs="Times New Roman"/>
+        </w:rPr>
+      </w:pPr>
+      <w:r>
+        <w:rPr>
+          <w:rFonts w:cs="Times New Roman"/>
+        </w:rPr>
+        <w:t>Instruction Format:</w:t>
+      </w:r>
+    </w:p>
+    <w:tbl>
+      <w:tblPr>
+        <w:tblStyle w:val="TableGrid"/>
+        <w:tblW w:w="0" w:type="auto"/>
+        <w:tblInd w:w="720" w:type="dxa"/>
+        <w:tblLook w:val="04A0" w:firstRow="1" w:lastRow="0" w:firstColumn="1" w:lastColumn="0" w:noHBand="0" w:noVBand="1"/>
+      </w:tblPr>
+      <w:tblGrid>
+        <w:gridCol w:w="1152"/>
+        <w:gridCol w:w="391"/>
+        <w:gridCol w:w="748"/>
+        <w:gridCol w:w="1134"/>
+        <w:gridCol w:w="1134"/>
+        <w:gridCol w:w="1079"/>
+        <w:gridCol w:w="1319"/>
+      </w:tblGrid>
+      <w:tr>
+        <w:tc>
+          <w:tcPr>
+            <w:tcW w:w="1152" w:type="dxa"/>
+          </w:tcPr>
+          <w:p>
+            <w:pPr>
+              <w:jc w:val="center"/>
+              <w:rPr>
+                <w:rFonts w:cs="Times New Roman"/>
+              </w:rPr>
+            </w:pPr>
+            <w:r>
+              <w:rPr>
+                <w:rFonts w:cs="Times New Roman"/>
+              </w:rPr>
+              <w:t>1</w:t>
+            </w:r>
+            <w:r>
+              <w:rPr>
+                <w:rFonts w:cs="Times New Roman"/>
+              </w:rPr>
+              <w:t>0</w:t>
+            </w:r>
+            <w:r>
+              <w:rPr>
+                <w:rFonts w:cs="Times New Roman"/>
+              </w:rPr>
+              <w:t>h</w:t>
+            </w:r>
+            <w:r>
+              <w:rPr>
+                <w:rFonts w:cs="Times New Roman"/>
+                <w:vertAlign w:val="subscript"/>
+              </w:rPr>
+              <w:t>6</w:t>
+            </w:r>
+          </w:p>
+        </w:tc>
+        <w:tc>
+          <w:tcPr>
+            <w:tcW w:w="391" w:type="dxa"/>
+          </w:tcPr>
+          <w:p>
+            <w:pPr>
+              <w:jc w:val="center"/>
+              <w:rPr>
+                <w:rFonts w:cs="Times New Roman"/>
+              </w:rPr>
+            </w:pPr>
+            <w:r>
+              <w:rPr>
+                <w:rFonts w:cs="Times New Roman"/>
+              </w:rPr>
+              <w:t>0</w:t>
+            </w:r>
+          </w:p>
+        </w:tc>
+        <w:tc>
+          <w:tcPr>
+            <w:tcW w:w="748" w:type="dxa"/>
+          </w:tcPr>
+          <w:p>
+            <w:pPr>
+              <w:jc w:val="center"/>
+              <w:rPr>
+                <w:rFonts w:cs="Times New Roman"/>
+              </w:rPr>
+            </w:pPr>
+            <w:r>
+              <w:rPr>
+                <w:rFonts w:cs="Times New Roman"/>
+              </w:rPr>
+              <w:t>Sz</w:t>
+            </w:r>
+            <w:r>
+              <w:rPr>
+                <w:rFonts w:cs="Times New Roman"/>
+                <w:vertAlign w:val="subscript"/>
+              </w:rPr>
+              <w:t>3</w:t>
+            </w:r>
+          </w:p>
+        </w:tc>
+        <w:tc>
+          <w:tcPr>
+            <w:tcW w:w="1134" w:type="dxa"/>
+          </w:tcPr>
+          <w:p>
+            <w:pPr>
+              <w:jc w:val="center"/>
+              <w:rPr>
+                <w:rFonts w:cs="Times New Roman"/>
+              </w:rPr>
+            </w:pPr>
+            <w:r>
+              <w:rPr>
+                <w:rFonts w:cs="Times New Roman"/>
+              </w:rPr>
+              <w:t>Rt</w:t>
+            </w:r>
+            <w:r>
+              <w:rPr>
+                <w:rFonts w:cs="Times New Roman"/>
+                <w:vertAlign w:val="subscript"/>
+              </w:rPr>
+              <w:t>6</w:t>
+            </w:r>
+          </w:p>
+        </w:tc>
+        <w:tc>
+          <w:tcPr>
+            <w:tcW w:w="1134" w:type="dxa"/>
+          </w:tcPr>
+          <w:p>
+            <w:pPr>
+              <w:jc w:val="center"/>
+              <w:rPr>
+                <w:rFonts w:cs="Times New Roman"/>
+              </w:rPr>
+            </w:pPr>
+            <w:r>
+              <w:rPr>
+                <w:rFonts w:cs="Times New Roman"/>
+              </w:rPr>
+              <w:t>Rb</w:t>
+            </w:r>
+            <w:r>
+              <w:rPr>
+                <w:rFonts w:cs="Times New Roman"/>
+                <w:vertAlign w:val="subscript"/>
+              </w:rPr>
+              <w:t>6</w:t>
+            </w:r>
+          </w:p>
+        </w:tc>
+        <w:tc>
+          <w:tcPr>
+            <w:tcW w:w="1079" w:type="dxa"/>
+          </w:tcPr>
+          <w:p>
+            <w:pPr>
+              <w:jc w:val="center"/>
+              <w:rPr>
+                <w:rFonts w:cs="Times New Roman"/>
+              </w:rPr>
+            </w:pPr>
+            <w:r>
+              <w:rPr>
+                <w:rFonts w:cs="Times New Roman"/>
+              </w:rPr>
+              <w:t>Ra</w:t>
+            </w:r>
+            <w:r>
+              <w:rPr>
+                <w:rFonts w:cs="Times New Roman"/>
+                <w:vertAlign w:val="subscript"/>
+              </w:rPr>
+              <w:t>6</w:t>
+            </w:r>
+          </w:p>
+        </w:tc>
+        <w:tc>
+          <w:tcPr>
+            <w:tcW w:w="1319" w:type="dxa"/>
+          </w:tcPr>
+          <w:p>
+            <w:pPr>
+              <w:jc w:val="center"/>
+              <w:rPr>
+                <w:rFonts w:cs="Times New Roman"/>
+              </w:rPr>
+            </w:pPr>
+            <w:r>
+              <w:rPr>
+                <w:rFonts w:cs="Times New Roman"/>
+              </w:rPr>
+              <w:t>02h</w:t>
+            </w:r>
+            <w:r>
+              <w:rPr>
+                <w:rFonts w:cs="Times New Roman"/>
+                <w:vertAlign w:val="subscript"/>
+              </w:rPr>
+              <w:t>8</w:t>
+            </w:r>
+          </w:p>
+        </w:tc>
+      </w:tr>
+    </w:tbl>
+    <w:p>
+      <w:pPr>
+        <w:ind w:left="720"/>
+        <w:rPr>
+          <w:rFonts w:cs="Times New Roman"/>
+        </w:rPr>
+      </w:pPr>
+    </w:p>
+    <w:tbl>
+      <w:tblPr>
+        <w:tblStyle w:val="TableGrid"/>
+        <w:tblW w:w="0" w:type="auto"/>
+        <w:tblInd w:w="720" w:type="dxa"/>
+        <w:tblLook w:val="04A0" w:firstRow="1" w:lastRow="0" w:firstColumn="1" w:lastColumn="0" w:noHBand="0" w:noVBand="1"/>
+      </w:tblPr>
+      <w:tblGrid>
+        <w:gridCol w:w="1152"/>
+        <w:gridCol w:w="391"/>
+        <w:gridCol w:w="748"/>
+        <w:gridCol w:w="1134"/>
+        <w:gridCol w:w="1134"/>
+        <w:gridCol w:w="1079"/>
+        <w:gridCol w:w="1319"/>
+      </w:tblGrid>
+      <w:tr>
+        <w:tc>
+          <w:tcPr>
+            <w:tcW w:w="1152" w:type="dxa"/>
+          </w:tcPr>
+          <w:p>
+            <w:pPr>
+              <w:jc w:val="center"/>
+              <w:rPr>
+                <w:rFonts w:cs="Times New Roman"/>
+              </w:rPr>
+            </w:pPr>
+            <w:r>
+              <w:rPr>
+                <w:rFonts w:cs="Times New Roman"/>
+              </w:rPr>
+              <w:t>1</w:t>
+            </w:r>
+            <w:r>
+              <w:rPr>
+                <w:rFonts w:cs="Times New Roman"/>
+              </w:rPr>
+              <w:t>0</w:t>
+            </w:r>
+            <w:r>
+              <w:rPr>
+                <w:rFonts w:cs="Times New Roman"/>
+              </w:rPr>
+              <w:t>h</w:t>
+            </w:r>
+            <w:r>
+              <w:rPr>
+                <w:rFonts w:cs="Times New Roman"/>
+                <w:vertAlign w:val="subscript"/>
+              </w:rPr>
+              <w:t>6</w:t>
+            </w:r>
+          </w:p>
+        </w:tc>
+        <w:tc>
+          <w:tcPr>
+            <w:tcW w:w="391" w:type="dxa"/>
+          </w:tcPr>
+          <w:p>
+            <w:pPr>
+              <w:jc w:val="center"/>
+              <w:rPr>
+                <w:rFonts w:cs="Times New Roman"/>
+              </w:rPr>
+            </w:pPr>
+            <w:r>
+              <w:rPr>
+                <w:rFonts w:cs="Times New Roman"/>
+              </w:rPr>
+              <w:t>1</w:t>
+            </w:r>
+          </w:p>
+        </w:tc>
+        <w:tc>
+          <w:tcPr>
+            <w:tcW w:w="748" w:type="dxa"/>
+          </w:tcPr>
+          <w:p>
+            <w:pPr>
+              <w:jc w:val="center"/>
+              <w:rPr>
+                <w:rFonts w:cs="Times New Roman"/>
+              </w:rPr>
+            </w:pPr>
+            <w:r>
+              <w:rPr>
+                <w:rFonts w:cs="Times New Roman"/>
+              </w:rPr>
+              <w:t>Sz</w:t>
+            </w:r>
+            <w:r>
+              <w:rPr>
+                <w:rFonts w:cs="Times New Roman"/>
+                <w:vertAlign w:val="subscript"/>
+              </w:rPr>
+              <w:t>3</w:t>
+            </w:r>
+          </w:p>
+        </w:tc>
+        <w:tc>
+          <w:tcPr>
+            <w:tcW w:w="1134" w:type="dxa"/>
+          </w:tcPr>
+          <w:p>
+            <w:pPr>
+              <w:jc w:val="center"/>
+              <w:rPr>
+                <w:rFonts w:cs="Times New Roman"/>
+              </w:rPr>
+            </w:pPr>
+            <w:r>
+              <w:rPr>
+                <w:rFonts w:cs="Times New Roman"/>
+              </w:rPr>
+              <w:t>Imm</w:t>
+            </w:r>
+            <w:r>
+              <w:rPr>
+                <w:rFonts w:cs="Times New Roman"/>
+                <w:vertAlign w:val="subscript"/>
+              </w:rPr>
+              <w:t>6</w:t>
+            </w:r>
+          </w:p>
+        </w:tc>
+        <w:tc>
+          <w:tcPr>
+            <w:tcW w:w="1134" w:type="dxa"/>
+          </w:tcPr>
+          <w:p>
+            <w:pPr>
+              <w:jc w:val="center"/>
+              <w:rPr>
+                <w:rFonts w:cs="Times New Roman"/>
+              </w:rPr>
+            </w:pPr>
+            <w:r>
+              <w:rPr>
+                <w:rFonts w:cs="Times New Roman"/>
+              </w:rPr>
+              <w:t>Rb</w:t>
+            </w:r>
+            <w:r>
+              <w:rPr>
+                <w:rFonts w:cs="Times New Roman"/>
+                <w:vertAlign w:val="subscript"/>
+              </w:rPr>
+              <w:t>6</w:t>
+            </w:r>
+          </w:p>
+        </w:tc>
+        <w:tc>
+          <w:tcPr>
+            <w:tcW w:w="1079" w:type="dxa"/>
+          </w:tcPr>
+          <w:p>
+            <w:pPr>
+              <w:jc w:val="center"/>
+              <w:rPr>
+                <w:rFonts w:cs="Times New Roman"/>
+              </w:rPr>
+            </w:pPr>
+            <w:r>
+              <w:rPr>
+                <w:rFonts w:cs="Times New Roman"/>
+              </w:rPr>
+              <w:t>Ra</w:t>
+            </w:r>
+            <w:r>
+              <w:rPr>
+                <w:rFonts w:cs="Times New Roman"/>
+                <w:vertAlign w:val="subscript"/>
+              </w:rPr>
+              <w:t>6</w:t>
+            </w:r>
+          </w:p>
+        </w:tc>
+        <w:tc>
+          <w:tcPr>
+            <w:tcW w:w="1319" w:type="dxa"/>
+          </w:tcPr>
+          <w:p>
+            <w:pPr>
+              <w:jc w:val="center"/>
+              <w:rPr>
+                <w:rFonts w:cs="Times New Roman"/>
+              </w:rPr>
+            </w:pPr>
+            <w:r>
+              <w:rPr>
+                <w:rFonts w:cs="Times New Roman"/>
+              </w:rPr>
+              <w:t>02h</w:t>
+            </w:r>
+            <w:r>
+              <w:rPr>
+                <w:rFonts w:cs="Times New Roman"/>
+                <w:vertAlign w:val="subscript"/>
+              </w:rPr>
+              <w:t>8</w:t>
+            </w:r>
+          </w:p>
+        </w:tc>
+      </w:tr>
+    </w:tbl>
+    <w:p>
+      <w:pPr>
+        <w:ind w:left="720"/>
+        <w:rPr>
+          <w:rFonts w:cs="Times New Roman"/>
+        </w:rPr>
+      </w:pPr>
+    </w:p>
+    <w:p>
+      <w:pPr>
+        <w:rPr>
+          <w:rFonts w:cs="Times New Roman"/>
+        </w:rPr>
+      </w:pPr>
+      <w:r>
+        <w:rPr>
+          <w:rFonts w:cs="Times New Roman"/>
+        </w:rPr>
+        <w:t>Compressed Instruction Format:</w:t>
+      </w:r>
+    </w:p>
+    <w:tbl>
+      <w:tblPr>
+        <w:tblStyle w:val="TableGrid"/>
+        <w:tblW w:w="0" w:type="auto"/>
+        <w:tblInd w:w="704" w:type="dxa"/>
+        <w:tblLook w:val="04A0" w:firstRow="1" w:lastRow="0" w:firstColumn="1" w:lastColumn="0" w:noHBand="0" w:noVBand="1"/>
+      </w:tblPr>
+      <w:tblGrid>
+        <w:gridCol w:w="992"/>
+        <w:gridCol w:w="1701"/>
+        <w:gridCol w:w="567"/>
+        <w:gridCol w:w="1276"/>
+      </w:tblGrid>
+      <w:tr>
+        <w:tc>
+          <w:tcPr>
+            <w:tcW w:w="992" w:type="dxa"/>
+          </w:tcPr>
+          <w:p>
+            <w:pPr>
+              <w:jc w:val="center"/>
+              <w:rPr>
+                <w:rFonts w:cs="Times New Roman"/>
+              </w:rPr>
+            </w:pPr>
+            <w:r>
+              <w:rPr>
+                <w:rFonts w:cs="Times New Roman"/>
+              </w:rPr>
+              <w:t>3</w:t>
+            </w:r>
+            <w:r>
+              <w:rPr>
+                <w:rFonts w:cs="Times New Roman"/>
+              </w:rPr>
+              <w:t>h</w:t>
+            </w:r>
+            <w:r>
+              <w:rPr>
+                <w:rFonts w:cs="Times New Roman"/>
+                <w:vertAlign w:val="subscript"/>
+              </w:rPr>
+              <w:t>4</w:t>
+            </w:r>
+          </w:p>
+        </w:tc>
+        <w:tc>
+          <w:tcPr>
+            <w:tcW w:w="1701" w:type="dxa"/>
+          </w:tcPr>
+          <w:p>
+            <w:pPr>
+              <w:jc w:val="center"/>
+              <w:rPr>
+                <w:rFonts w:cs="Times New Roman"/>
+              </w:rPr>
+            </w:pPr>
+            <w:r>
+              <w:rPr>
+                <w:rFonts w:cs="Times New Roman"/>
+              </w:rPr>
+              <w:t>Immed</w:t>
+            </w:r>
+            <w:r>
+              <w:rPr>
+                <w:rFonts w:cs="Times New Roman"/>
+                <w:vertAlign w:val="subscript"/>
+              </w:rPr>
+              <w:t>6</w:t>
+            </w:r>
+          </w:p>
+        </w:tc>
+        <w:tc>
+          <w:tcPr>
+            <w:tcW w:w="567" w:type="dxa"/>
+          </w:tcPr>
+          <w:p>
+            <w:pPr>
+              <w:jc w:val="center"/>
+              <w:rPr>
+                <w:rFonts w:cs="Times New Roman"/>
+              </w:rPr>
+            </w:pPr>
+            <w:r>
+              <w:rPr>
+                <w:rFonts w:cs="Times New Roman"/>
+              </w:rPr>
+              <w:t>2h</w:t>
+            </w:r>
+            <w:r>
+              <w:rPr>
+                <w:rFonts w:cs="Times New Roman"/>
+                <w:vertAlign w:val="subscript"/>
+              </w:rPr>
+              <w:t>2</w:t>
+            </w:r>
+          </w:p>
+        </w:tc>
+        <w:tc>
+          <w:tcPr>
+            <w:tcW w:w="1276" w:type="dxa"/>
+          </w:tcPr>
+          <w:p>
+            <w:pPr>
+              <w:jc w:val="center"/>
+              <w:rPr>
+                <w:rFonts w:cs="Times New Roman"/>
+              </w:rPr>
+            </w:pPr>
+            <w:r>
+              <w:rPr>
+                <w:rFonts w:cs="Times New Roman"/>
+              </w:rPr>
+              <w:t>Ra/Rt</w:t>
+            </w:r>
+            <w:r>
+              <w:rPr>
+                <w:rFonts w:cs="Times New Roman"/>
+                <w:vertAlign w:val="subscript"/>
+              </w:rPr>
+              <w:t>6</w:t>
+            </w:r>
+          </w:p>
+        </w:tc>
+      </w:tr>
+    </w:tbl>
+    <w:p>
+      <w:pPr>
+        <w:ind w:left="720"/>
+        <w:rPr>
+          <w:rFonts w:cs="Times New Roman"/>
+        </w:rPr>
+      </w:pPr>
+    </w:p>
+    <w:p>
+      <w:pPr>
+        <w:ind w:left="720"/>
+        <w:rPr>
+          <w:rFonts w:cs="Times New Roman"/>
+        </w:rPr>
+      </w:pPr>
+    </w:p>
+    <w:tbl>
+      <w:tblPr>
+        <w:tblStyle w:val="TableGrid"/>
+        <w:tblW w:w="0" w:type="auto"/>
+        <w:tblInd w:w="720" w:type="dxa"/>
+        <w:tblLook w:val="04A0" w:firstRow="1" w:lastRow="0" w:firstColumn="1" w:lastColumn="0" w:noHBand="0" w:noVBand="1"/>
+      </w:tblPr>
+      <w:tblGrid>
+        <w:gridCol w:w="817"/>
+        <w:gridCol w:w="1701"/>
+      </w:tblGrid>
+      <w:tr>
+        <w:tc>
+          <w:tcPr>
+            <w:tcW w:w="817" w:type="dxa"/>
+            <w:shd w:val="clear" w:color="auto" w:fill="595959" w:themeFill="text1" w:themeFillTint="A6"/>
+          </w:tcPr>
+          <w:p>
+            <w:pPr>
+              <w:jc w:val="center"/>
+              <w:rPr>
+                <w:rFonts w:cs="Times New Roman"/>
+                <w:color w:val="FFFFFF" w:themeColor="background1"/>
+              </w:rPr>
+            </w:pPr>
+            <w:r>
+              <w:rPr>
+                <w:rFonts w:cs="Times New Roman"/>
+                <w:color w:val="FFFFFF" w:themeColor="background1"/>
+              </w:rPr>
+              <w:t>Sz</w:t>
+            </w:r>
+            <w:r>
+              <w:rPr>
+                <w:rFonts w:cs="Times New Roman"/>
+                <w:color w:val="FFFFFF" w:themeColor="background1"/>
+                <w:vertAlign w:val="subscript"/>
+              </w:rPr>
+              <w:t>3</w:t>
+            </w:r>
+          </w:p>
+        </w:tc>
+        <w:tc>
+          <w:tcPr>
+            <w:tcW w:w="1701" w:type="dxa"/>
+            <w:shd w:val="clear" w:color="auto" w:fill="595959" w:themeFill="text1" w:themeFillTint="A6"/>
+          </w:tcPr>
+          <w:p>
+            <w:pPr>
+              <w:rPr>
+                <w:rFonts w:cs="Times New Roman"/>
+                <w:color w:val="FFFFFF" w:themeColor="background1"/>
+              </w:rPr>
+            </w:pPr>
+          </w:p>
+        </w:tc>
+      </w:tr>
+      <w:tr>
+        <w:tc>
+          <w:tcPr>
+            <w:tcW w:w="817" w:type="dxa"/>
+          </w:tcPr>
+          <w:p>
+            <w:pPr>
+              <w:jc w:val="center"/>
+              <w:rPr>
+                <w:rFonts w:cs="Times New Roman"/>
+              </w:rPr>
+            </w:pPr>
+            <w:r>
+              <w:rPr>
+                <w:rFonts w:cs="Times New Roman"/>
+              </w:rPr>
+              <w:t>0</w:t>
+            </w:r>
+          </w:p>
+        </w:tc>
+        <w:tc>
+          <w:tcPr>
+            <w:tcW w:w="1701" w:type="dxa"/>
+          </w:tcPr>
+          <w:p>
+            <w:pPr>
+              <w:rPr>
+                <w:rFonts w:cs="Times New Roman"/>
+              </w:rPr>
+            </w:pPr>
+            <w:r>
+              <w:rPr>
+                <w:rFonts w:cs="Times New Roman"/>
+              </w:rPr>
+              <w:t>Byte</w:t>
+            </w:r>
+          </w:p>
+        </w:tc>
+      </w:tr>
+      <w:tr>
+        <w:tc>
+          <w:tcPr>
+            <w:tcW w:w="817" w:type="dxa"/>
+          </w:tcPr>
+          <w:p>
+            <w:pPr>
+              <w:jc w:val="center"/>
+              <w:rPr>
+                <w:rFonts w:cs="Times New Roman"/>
+              </w:rPr>
+            </w:pPr>
+            <w:r>
+              <w:rPr>
+                <w:rFonts w:cs="Times New Roman"/>
+              </w:rPr>
+              <w:t>1</w:t>
+            </w:r>
+          </w:p>
+        </w:tc>
+        <w:tc>
+          <w:tcPr>
+            <w:tcW w:w="1701" w:type="dxa"/>
+          </w:tcPr>
+          <w:p>
+            <w:pPr>
+              <w:rPr>
+                <w:rFonts w:cs="Times New Roman"/>
+              </w:rPr>
+            </w:pPr>
+            <w:r>
+              <w:rPr>
+                <w:rFonts w:cs="Times New Roman"/>
+              </w:rPr>
+              <w:t>Char</w:t>
+            </w:r>
+          </w:p>
+        </w:tc>
+      </w:tr>
+      <w:tr>
+        <w:tc>
+          <w:tcPr>
+            <w:tcW w:w="817" w:type="dxa"/>
+          </w:tcPr>
+          <w:p>
+            <w:pPr>
+              <w:jc w:val="center"/>
+              <w:rPr>
+                <w:rFonts w:cs="Times New Roman"/>
+              </w:rPr>
+            </w:pPr>
+            <w:r>
+              <w:rPr>
+                <w:rFonts w:cs="Times New Roman"/>
+              </w:rPr>
+              <w:t>2</w:t>
+            </w:r>
+          </w:p>
+        </w:tc>
+        <w:tc>
+          <w:tcPr>
+            <w:tcW w:w="1701" w:type="dxa"/>
+          </w:tcPr>
+          <w:p>
+            <w:pPr>
+              <w:rPr>
+                <w:rFonts w:cs="Times New Roman"/>
+              </w:rPr>
+            </w:pPr>
+            <w:r>
+              <w:rPr>
+                <w:rFonts w:cs="Times New Roman"/>
+              </w:rPr>
+              <w:t>Half</w:t>
+            </w:r>
+          </w:p>
+        </w:tc>
+      </w:tr>
+      <w:tr>
+        <w:tc>
+          <w:tcPr>
+            <w:tcW w:w="817" w:type="dxa"/>
+          </w:tcPr>
+          <w:p>
+            <w:pPr>
+              <w:jc w:val="center"/>
+              <w:rPr>
+                <w:rFonts w:cs="Times New Roman"/>
+              </w:rPr>
+            </w:pPr>
+            <w:r>
+              <w:rPr>
+                <w:rFonts w:cs="Times New Roman"/>
+              </w:rPr>
+              <w:t>3</w:t>
+            </w:r>
+          </w:p>
+        </w:tc>
+        <w:tc>
+          <w:tcPr>
+            <w:tcW w:w="1701" w:type="dxa"/>
+          </w:tcPr>
+          <w:p>
+            <w:pPr>
+              <w:rPr>
+                <w:rFonts w:cs="Times New Roman"/>
+              </w:rPr>
+            </w:pPr>
+            <w:r>
+              <w:rPr>
+                <w:rFonts w:cs="Times New Roman"/>
+              </w:rPr>
+              <w:t>Word</w:t>
+            </w:r>
+            <w:r>
+              <w:rPr>
+                <w:rFonts w:cs="Times New Roman"/>
+                <w:vertAlign w:val="superscript"/>
+              </w:rPr>
+              <w:t>1</w:t>
+            </w:r>
+          </w:p>
+        </w:tc>
+      </w:tr>
+      <w:tr>
+        <w:tc>
+          <w:tcPr>
+            <w:tcW w:w="817" w:type="dxa"/>
+          </w:tcPr>
+          <w:p>
+            <w:pPr>
+              <w:jc w:val="center"/>
+              <w:rPr>
+                <w:rFonts w:cs="Times New Roman"/>
+              </w:rPr>
+            </w:pPr>
+            <w:r>
+              <w:rPr>
+                <w:rFonts w:cs="Times New Roman"/>
+              </w:rPr>
+              <w:t>4</w:t>
+            </w:r>
+          </w:p>
+        </w:tc>
+        <w:tc>
+          <w:tcPr>
+            <w:tcW w:w="1701" w:type="dxa"/>
+          </w:tcPr>
+          <w:p>
+            <w:pPr>
+              <w:rPr>
+                <w:rFonts w:cs="Times New Roman"/>
+              </w:rPr>
+            </w:pPr>
+            <w:r>
+              <w:rPr>
+                <w:rFonts w:cs="Times New Roman"/>
+              </w:rPr>
+              <w:t>Byte Parallel</w:t>
+            </w:r>
+            <w:r>
+              <w:rPr>
+                <w:rFonts w:cs="Times New Roman"/>
+                <w:vertAlign w:val="superscript"/>
+              </w:rPr>
+              <w:t>1</w:t>
+            </w:r>
+          </w:p>
+        </w:tc>
+      </w:tr>
+      <w:tr>
+        <w:tc>
+          <w:tcPr>
+            <w:tcW w:w="817" w:type="dxa"/>
+          </w:tcPr>
+          <w:p>
+            <w:pPr>
+              <w:jc w:val="center"/>
+              <w:rPr>
+                <w:rFonts w:cs="Times New Roman"/>
+              </w:rPr>
+            </w:pPr>
+            <w:r>
+              <w:rPr>
+                <w:rFonts w:cs="Times New Roman"/>
+              </w:rPr>
+              <w:t>5</w:t>
+            </w:r>
+          </w:p>
+        </w:tc>
+        <w:tc>
+          <w:tcPr>
+            <w:tcW w:w="1701" w:type="dxa"/>
+          </w:tcPr>
+          <w:p>
+            <w:pPr>
+              <w:rPr>
+                <w:rFonts w:cs="Times New Roman"/>
+              </w:rPr>
+            </w:pPr>
+            <w:r>
+              <w:rPr>
+                <w:rFonts w:cs="Times New Roman"/>
+              </w:rPr>
+              <w:t>Char Parallel</w:t>
+            </w:r>
+            <w:r>
+              <w:rPr>
+                <w:rFonts w:cs="Times New Roman"/>
+                <w:vertAlign w:val="superscript"/>
+              </w:rPr>
+              <w:t>1</w:t>
+            </w:r>
+          </w:p>
+        </w:tc>
+      </w:tr>
+      <w:tr>
+        <w:tc>
+          <w:tcPr>
+            <w:tcW w:w="817" w:type="dxa"/>
+          </w:tcPr>
+          <w:p>
+            <w:pPr>
+              <w:jc w:val="center"/>
+              <w:rPr>
+                <w:rFonts w:cs="Times New Roman"/>
+              </w:rPr>
+            </w:pPr>
+            <w:r>
+              <w:rPr>
+                <w:rFonts w:cs="Times New Roman"/>
+              </w:rPr>
+              <w:t>6</w:t>
+            </w:r>
+          </w:p>
+        </w:tc>
+        <w:tc>
+          <w:tcPr>
+            <w:tcW w:w="1701" w:type="dxa"/>
+          </w:tcPr>
+          <w:p>
+            <w:pPr>
+              <w:rPr>
+                <w:rFonts w:cs="Times New Roman"/>
+              </w:rPr>
+            </w:pPr>
+            <w:r>
+              <w:rPr>
+                <w:rFonts w:cs="Times New Roman"/>
+              </w:rPr>
+              <w:t>Half Parallel</w:t>
+            </w:r>
+            <w:r>
+              <w:rPr>
+                <w:rFonts w:cs="Times New Roman"/>
+                <w:vertAlign w:val="superscript"/>
+              </w:rPr>
+              <w:t>1</w:t>
+            </w:r>
+          </w:p>
+        </w:tc>
+      </w:tr>
+      <w:tr>
+        <w:tc>
+          <w:tcPr>
+            <w:tcW w:w="817" w:type="dxa"/>
+          </w:tcPr>
+          <w:p>
+            <w:pPr>
+              <w:jc w:val="center"/>
+              <w:rPr>
+                <w:rFonts w:cs="Times New Roman"/>
+              </w:rPr>
+            </w:pPr>
+            <w:r>
+              <w:rPr>
+                <w:rFonts w:cs="Times New Roman"/>
+              </w:rPr>
+              <w:t>7</w:t>
+            </w:r>
+          </w:p>
+        </w:tc>
+        <w:tc>
+          <w:tcPr>
+            <w:tcW w:w="1701" w:type="dxa"/>
+          </w:tcPr>
+          <w:p>
+            <w:pPr>
+              <w:rPr>
+                <w:rFonts w:cs="Times New Roman"/>
+              </w:rPr>
+            </w:pPr>
+            <w:r>
+              <w:rPr>
+                <w:rFonts w:cs="Times New Roman"/>
+              </w:rPr>
+              <w:t>Word</w:t>
+            </w:r>
+            <w:r>
+              <w:rPr>
+                <w:rFonts w:cs="Times New Roman"/>
+                <w:vertAlign w:val="superscript"/>
+              </w:rPr>
+              <w:t>1</w:t>
+            </w:r>
+          </w:p>
+        </w:tc>
+      </w:tr>
+    </w:tbl>
+    <w:p>
+      <w:pPr>
+        <w:ind w:left="720"/>
+        <w:rPr>
+          <w:rFonts w:cs="Times New Roman"/>
+        </w:rPr>
+      </w:pPr>
+    </w:p>
+    <w:p>
+      <w:pPr>
+        <w:rPr>
+          <w:rFonts w:cs="Times New Roman"/>
+        </w:rPr>
+      </w:pPr>
+      <w:r>
+        <w:rPr>
+          <w:rFonts w:cs="Times New Roman"/>
+        </w:rPr>
+        <w:t>Clock Cycles: 1</w:t>
+      </w:r>
+    </w:p>
+    <w:p>
+      <w:pPr>
+        <w:rPr>
+          <w:rFonts w:cs="Times New Roman"/>
+        </w:rPr>
+      </w:pPr>
+      <w:r>
+        <w:rPr>
+          <w:rStyle w:val="Strong"/>
+        </w:rPr>
+        <w:t xml:space="preserve">Execution Units: </w:t>
+      </w:r>
+      <w:r>
+        <w:rPr>
+          <w:rFonts w:cs="Times New Roman"/>
+        </w:rPr>
+        <w:t>ALU #0 Only</w:t>
+      </w:r>
+    </w:p>
+    <w:p>
+      <w:pPr>
+        <w:rPr>
+          <w:rFonts w:cs="Times New Roman"/>
+        </w:rPr>
+      </w:pPr>
+      <w:r>
+        <w:rPr>
+          <w:rFonts w:cs="Times New Roman"/>
+        </w:rPr>
+        <w:t xml:space="preserve">Exceptions: </w:t>
+      </w:r>
+      <w:r>
+        <w:rPr>
+          <w:rFonts w:cs="Times New Roman"/>
+        </w:rPr>
+        <w:t>none</w:t>
+      </w:r>
+    </w:p>
+    <w:p>
+      <w:pPr>
+        <w:ind w:left="720"/>
+      </w:pPr>
     </w:p>
     <w:p>
       <w:r>

</xml_diff>